<commit_message>
These all are updated documents
</commit_message>
<xml_diff>
--- a/1/DevOps - Lab setup - 1.1.docx
+++ b/1/DevOps - Lab setup - 1.1.docx
@@ -4,16 +4,44 @@
   <w:body>
     <w:p>
       <w:pPr>
-        <w:rPr>
-          <w:b/>
+        <w:ind w:left="2160"/>
+        <w:rPr>
+          <w:b/>
+          <w:sz w:val="44"/>
+          <w:szCs w:val="44"/>
           <w:u w:val="single"/>
         </w:rPr>
       </w:pPr>
       <w:r>
         <w:rPr>
           <w:b/>
+          <w:sz w:val="44"/>
+          <w:szCs w:val="44"/>
           <w:u w:val="single"/>
         </w:rPr>
+        <w:t>Cloud Lab Set up</w:t>
+      </w:r>
+    </w:p>
+    <w:p>
+      <w:pPr>
+        <w:rPr>
+          <w:b/>
+          <w:u w:val="single"/>
+        </w:rPr>
+      </w:pPr>
+    </w:p>
+    <w:p>
+      <w:pPr>
+        <w:rPr>
+          <w:b/>
+          <w:u w:val="single"/>
+        </w:rPr>
+      </w:pPr>
+      <w:r>
+        <w:rPr>
+          <w:b/>
+          <w:u w:val="single"/>
+        </w:rPr>
         <w:t>Introduction:</w:t>
       </w:r>
     </w:p>
@@ -54,7 +82,13 @@
         <w:t xml:space="preserve">will </w:t>
       </w:r>
       <w:r>
-        <w:t xml:space="preserve">sign up for Google Cloud free trail which demands credit card or a debit card to register for free trail and confirm your identity. Please note that it will debit $1 for validation process which will be refunded within 24 hours. </w:t>
+        <w:t>sign up for Google Cloud free trail which demands credit card or a debit card to register for free trail and</w:t>
+      </w:r>
+      <w:r>
+        <w:t xml:space="preserve"> to</w:t>
+      </w:r>
+      <w:r>
+        <w:t xml:space="preserve"> confirm your identity. Please note that it will debit $1 for validation process which will be refunded within 24 hours. </w:t>
       </w:r>
     </w:p>
     <w:p>
@@ -95,37 +129,28 @@
       </w:r>
       <w:r>
         <w:rPr>
-          <w:rFonts w:ascii="Quattrocento Sans" w:eastAsia="Quattrocento Sans" w:hAnsi="Quattrocento Sans" w:cs="Quattrocento Sans"/>
-          <w:color w:val="333333"/>
-          <w:sz w:val="24"/>
-          <w:szCs w:val="24"/>
-        </w:rPr>
-        <w:t xml:space="preserve"> </w:t>
-      </w:r>
-      <w:r>
-        <w:rPr>
-          <w:rFonts w:ascii="Quattrocento Sans" w:eastAsia="Quattrocento Sans" w:hAnsi="Quattrocento Sans" w:cs="Quattrocento Sans"/>
-          <w:color w:val="333333"/>
-          <w:sz w:val="24"/>
-          <w:szCs w:val="24"/>
-        </w:rPr>
-        <w:t>Your credit card is not charged during or after your free trial unless you upgrade to a paid account.</w:t>
+          <w:rFonts w:eastAsia="Quattrocento Sans" w:cs="Quattrocento Sans"/>
+          <w:color w:val="333333"/>
+          <w:sz w:val="24"/>
+          <w:szCs w:val="24"/>
+        </w:rPr>
+        <w:t xml:space="preserve"> Your credit card is not charged during or after your free trial unless you upgrade to a paid account.</w:t>
       </w:r>
     </w:p>
     <w:p>
       <w:pPr>
         <w:spacing w:after="240" w:line="240" w:lineRule="auto"/>
         <w:rPr>
-          <w:rFonts w:ascii="Quattrocento Sans" w:eastAsia="Quattrocento Sans" w:hAnsi="Quattrocento Sans" w:cs="Quattrocento Sans"/>
-          <w:b/>
-          <w:color w:val="333333"/>
-          <w:sz w:val="24"/>
-          <w:szCs w:val="24"/>
-        </w:rPr>
-      </w:pPr>
-      <w:r>
-        <w:rPr>
-          <w:rFonts w:ascii="Quattrocento Sans" w:eastAsia="Quattrocento Sans" w:hAnsi="Quattrocento Sans" w:cs="Quattrocento Sans"/>
+          <w:rFonts w:eastAsia="Quattrocento Sans" w:cs="Quattrocento Sans"/>
+          <w:b/>
+          <w:color w:val="333333"/>
+          <w:sz w:val="24"/>
+          <w:szCs w:val="24"/>
+        </w:rPr>
+      </w:pPr>
+      <w:r>
+        <w:rPr>
+          <w:rFonts w:eastAsia="Quattrocento Sans" w:cs="Quattrocento Sans"/>
           <w:b/>
           <w:color w:val="333333"/>
           <w:sz w:val="24"/>
@@ -154,7 +179,7 @@
       </w:pPr>
       <w:r>
         <w:rPr>
-          <w:rFonts w:ascii="Quattrocento Sans" w:eastAsia="Quattrocento Sans" w:hAnsi="Quattrocento Sans" w:cs="Quattrocento Sans"/>
+          <w:rFonts w:eastAsia="Quattrocento Sans" w:cs="Quattrocento Sans"/>
           <w:color w:val="333333"/>
           <w:sz w:val="24"/>
           <w:szCs w:val="24"/>
@@ -182,7 +207,7 @@
       </w:pPr>
       <w:r>
         <w:rPr>
-          <w:rFonts w:ascii="Quattrocento Sans" w:eastAsia="Quattrocento Sans" w:hAnsi="Quattrocento Sans" w:cs="Quattrocento Sans"/>
+          <w:rFonts w:eastAsia="Quattrocento Sans" w:cs="Quattrocento Sans"/>
           <w:color w:val="333333"/>
           <w:sz w:val="24"/>
           <w:szCs w:val="24"/>
@@ -210,7 +235,7 @@
       </w:pPr>
       <w:r>
         <w:rPr>
-          <w:rFonts w:ascii="Quattrocento Sans" w:eastAsia="Quattrocento Sans" w:hAnsi="Quattrocento Sans" w:cs="Quattrocento Sans"/>
+          <w:rFonts w:eastAsia="Quattrocento Sans" w:cs="Quattrocento Sans"/>
           <w:color w:val="333333"/>
           <w:sz w:val="24"/>
           <w:szCs w:val="24"/>
@@ -222,15 +247,17 @@
       <w:pPr>
         <w:spacing w:after="240" w:line="240" w:lineRule="auto"/>
         <w:rPr>
-          <w:rFonts w:ascii="Quattrocento Sans" w:eastAsia="Quattrocento Sans" w:hAnsi="Quattrocento Sans" w:cs="Quattrocento Sans"/>
-          <w:color w:val="333333"/>
-          <w:sz w:val="24"/>
-          <w:szCs w:val="24"/>
-        </w:rPr>
-      </w:pPr>
-      <w:r>
-        <w:rPr>
-          <w:rFonts w:ascii="Quattrocento Sans" w:eastAsia="Quattrocento Sans" w:hAnsi="Quattrocento Sans" w:cs="Quattrocento Sans"/>
+          <w:rFonts w:eastAsia="Quattrocento Sans" w:cs="Quattrocento Sans"/>
+          <w:b/>
+          <w:color w:val="333333"/>
+          <w:sz w:val="24"/>
+          <w:szCs w:val="24"/>
+        </w:rPr>
+      </w:pPr>
+      <w:r>
+        <w:rPr>
+          <w:rFonts w:eastAsia="Quattrocento Sans" w:cs="Quattrocento Sans"/>
+          <w:b/>
           <w:color w:val="333333"/>
           <w:sz w:val="24"/>
           <w:szCs w:val="24"/>
@@ -258,7 +285,7 @@
       </w:pPr>
       <w:r>
         <w:rPr>
-          <w:rFonts w:ascii="Quattrocento Sans" w:eastAsia="Quattrocento Sans" w:hAnsi="Quattrocento Sans" w:cs="Quattrocento Sans"/>
+          <w:rFonts w:eastAsia="Quattrocento Sans" w:cs="Quattrocento Sans"/>
           <w:color w:val="333333"/>
           <w:sz w:val="24"/>
           <w:szCs w:val="24"/>
@@ -286,7 +313,7 @@
       </w:pPr>
       <w:r>
         <w:rPr>
-          <w:rFonts w:ascii="Quattrocento Sans" w:eastAsia="Quattrocento Sans" w:hAnsi="Quattrocento Sans" w:cs="Quattrocento Sans"/>
+          <w:rFonts w:eastAsia="Quattrocento Sans" w:cs="Quattrocento Sans"/>
           <w:color w:val="333333"/>
           <w:sz w:val="24"/>
           <w:szCs w:val="24"/>
@@ -314,7 +341,7 @@
       </w:pPr>
       <w:r>
         <w:rPr>
-          <w:rFonts w:ascii="Quattrocento Sans" w:eastAsia="Quattrocento Sans" w:hAnsi="Quattrocento Sans" w:cs="Quattrocento Sans"/>
+          <w:rFonts w:eastAsia="Quattrocento Sans" w:cs="Quattrocento Sans"/>
           <w:color w:val="333333"/>
           <w:sz w:val="24"/>
           <w:szCs w:val="24"/>
@@ -327,12 +354,16 @@
       <w:pPr>
         <w:rPr>
           <w:b/>
+          <w:sz w:val="24"/>
+          <w:szCs w:val="24"/>
           <w:u w:val="single"/>
         </w:rPr>
       </w:pPr>
       <w:r>
         <w:rPr>
           <w:b/>
+          <w:sz w:val="24"/>
+          <w:szCs w:val="24"/>
           <w:u w:val="single"/>
         </w:rPr>
         <w:t xml:space="preserve">DevOps Lab setup – 1.1 – Cloud lab set up. </w:t>
@@ -342,19 +373,25 @@
       <w:pPr>
         <w:spacing w:after="240" w:line="240" w:lineRule="auto"/>
         <w:rPr>
-          <w:rFonts w:ascii="Quattrocento Sans" w:eastAsia="Quattrocento Sans" w:hAnsi="Quattrocento Sans" w:cs="Quattrocento Sans"/>
-          <w:color w:val="333333"/>
-          <w:sz w:val="24"/>
-          <w:szCs w:val="24"/>
-        </w:rPr>
-      </w:pPr>
-      <w:r>
-        <w:t xml:space="preserve">Step -1: Open the free trail registration page: </w:t>
+          <w:rFonts w:eastAsia="Quattrocento Sans" w:cs="Quattrocento Sans"/>
+          <w:color w:val="333333"/>
+          <w:sz w:val="24"/>
+          <w:szCs w:val="24"/>
+        </w:rPr>
+      </w:pPr>
+      <w:r>
+        <w:rPr>
+          <w:b/>
+        </w:rPr>
+        <w:t>Step -1:</w:t>
+      </w:r>
+      <w:r>
+        <w:t xml:space="preserve"> Open the free trail registration page: </w:t>
       </w:r>
       <w:hyperlink r:id="rId5">
         <w:r>
           <w:rPr>
-            <w:rFonts w:ascii="Quattrocento Sans" w:eastAsia="Quattrocento Sans" w:hAnsi="Quattrocento Sans" w:cs="Quattrocento Sans"/>
+            <w:rFonts w:eastAsia="Quattrocento Sans" w:cs="Quattrocento Sans"/>
             <w:color w:val="4078C0"/>
             <w:sz w:val="24"/>
             <w:szCs w:val="24"/>
@@ -366,7 +403,13 @@
     </w:p>
     <w:p>
       <w:r>
-        <w:t xml:space="preserve">Step -2: If you do not have a </w:t>
+        <w:rPr>
+          <w:b/>
+        </w:rPr>
+        <w:t xml:space="preserve">Step -2: </w:t>
+      </w:r>
+      <w:r>
+        <w:t xml:space="preserve">If you do not have a </w:t>
       </w:r>
       <w:r>
         <w:t>Gmail</w:t>
@@ -407,12 +450,24 @@
     </w:p>
     <w:p>
       <w:r>
-        <w:t xml:space="preserve">Step-3: Complete the registration form. Read and agree to the terms and conditions of the service. </w:t>
-      </w:r>
-    </w:p>
-    <w:p>
-      <w:r>
-        <w:t xml:space="preserve">Step-4: </w:t>
+        <w:rPr>
+          <w:b/>
+        </w:rPr>
+        <w:t>Step-3:</w:t>
+      </w:r>
+      <w:r>
+        <w:t xml:space="preserve"> Complete the registration form. Read and agree to the terms and conditions of the service. </w:t>
+      </w:r>
+    </w:p>
+    <w:p>
+      <w:r>
+        <w:rPr>
+          <w:b/>
+        </w:rPr>
+        <w:t>Step-4:</w:t>
+      </w:r>
+      <w:r>
+        <w:t xml:space="preserve"> </w:t>
       </w:r>
       <w:r>
         <w:t>Click</w:t>
@@ -428,36 +483,33 @@
       <w:pPr>
         <w:spacing w:after="240" w:line="240" w:lineRule="auto"/>
         <w:rPr>
-          <w:rFonts w:ascii="Quattrocento Sans" w:eastAsia="Quattrocento Sans" w:hAnsi="Quattrocento Sans" w:cs="Quattrocento Sans"/>
-          <w:color w:val="333333"/>
-          <w:sz w:val="24"/>
-          <w:szCs w:val="24"/>
-        </w:rPr>
-      </w:pPr>
-      <w:r>
-        <w:t xml:space="preserve">Step-5: </w:t>
-      </w:r>
-      <w:r>
-        <w:rPr>
-          <w:rFonts w:ascii="Quattrocento Sans" w:eastAsia="Quattrocento Sans" w:hAnsi="Quattrocento Sans" w:cs="Quattrocento Sans"/>
-          <w:color w:val="333333"/>
-          <w:sz w:val="24"/>
-          <w:szCs w:val="24"/>
-        </w:rPr>
-        <w:t>Click on the three horizontal bars at the left-hand side of the blue bar near the top of the browser window. This will cause a tray to slide out from the left. In this tray, </w:t>
-      </w:r>
-      <w:r>
-        <w:rPr>
-          <w:rFonts w:ascii="Quattrocento Sans" w:eastAsia="Quattrocento Sans" w:hAnsi="Quattrocento Sans" w:cs="Quattrocento Sans"/>
-          <w:color w:val="333333"/>
-          <w:sz w:val="24"/>
-          <w:szCs w:val="24"/>
-        </w:rPr>
-        <w:t>click on</w:t>
-      </w:r>
-      <w:r>
-        <w:rPr>
-          <w:rFonts w:ascii="Quattrocento Sans" w:eastAsia="Quattrocento Sans" w:hAnsi="Quattrocento Sans" w:cs="Quattrocento Sans"/>
+          <w:rFonts w:eastAsia="Quattrocento Sans" w:cs="Quattrocento Sans"/>
+          <w:color w:val="333333"/>
+          <w:sz w:val="24"/>
+          <w:szCs w:val="24"/>
+        </w:rPr>
+      </w:pPr>
+      <w:r>
+        <w:rPr>
+          <w:b/>
+        </w:rPr>
+        <w:t>Step-5:</w:t>
+      </w:r>
+      <w:r>
+        <w:t xml:space="preserve"> </w:t>
+      </w:r>
+      <w:r>
+        <w:rPr>
+          <w:rFonts w:eastAsia="Quattrocento Sans" w:cs="Quattrocento Sans"/>
+          <w:color w:val="333333"/>
+          <w:sz w:val="24"/>
+          <w:szCs w:val="24"/>
+        </w:rPr>
+        <w:t>Click on the three horizontal bars at the left-hand side of the blue bar near the top of the browser window. This will cause a tray to slide out from the left. In this tray, click on</w:t>
+      </w:r>
+      <w:r>
+        <w:rPr>
+          <w:rFonts w:eastAsia="Quattrocento Sans" w:cs="Quattrocento Sans"/>
           <w:i/>
           <w:color w:val="333333"/>
           <w:sz w:val="24"/>
@@ -467,16 +519,26 @@
       </w:r>
       <w:r>
         <w:rPr>
-          <w:rFonts w:ascii="Quattrocento Sans" w:eastAsia="Quattrocento Sans" w:hAnsi="Quattrocento Sans" w:cs="Quattrocento Sans"/>
-          <w:color w:val="333333"/>
-          <w:sz w:val="24"/>
-          <w:szCs w:val="24"/>
-        </w:rPr>
-        <w:t>. Next, refresh the browser window. This action will reveal a blue button in the upper right hand corner with the name "UPGRADE". </w:t>
-      </w:r>
-      <w:r>
-        <w:rPr>
-          <w:rFonts w:ascii="Quattrocento Sans" w:eastAsia="Quattrocento Sans" w:hAnsi="Quattrocento Sans" w:cs="Quattrocento Sans"/>
+          <w:rFonts w:eastAsia="Quattrocento Sans" w:cs="Quattrocento Sans"/>
+          <w:color w:val="333333"/>
+          <w:sz w:val="24"/>
+          <w:szCs w:val="24"/>
+        </w:rPr>
+        <w:t xml:space="preserve">. Next, refresh the browser window. This action will reveal a blue button in the upper </w:t>
+      </w:r>
+      <w:r>
+        <w:rPr>
+          <w:rFonts w:eastAsia="Quattrocento Sans" w:cs="Quattrocento Sans"/>
+          <w:color w:val="333333"/>
+          <w:sz w:val="24"/>
+          <w:szCs w:val="24"/>
+        </w:rPr>
+        <w:lastRenderedPageBreak/>
+        <w:t>right hand corner with the name "UPGRADE". </w:t>
+      </w:r>
+      <w:r>
+        <w:rPr>
+          <w:rFonts w:eastAsia="Quattrocento Sans" w:cs="Quattrocento Sans"/>
           <w:i/>
           <w:color w:val="333333"/>
           <w:sz w:val="24"/>
@@ -486,7 +548,7 @@
       </w:r>
       <w:r>
         <w:rPr>
-          <w:rFonts w:ascii="Quattrocento Sans" w:eastAsia="Quattrocento Sans" w:hAnsi="Quattrocento Sans" w:cs="Quattrocento Sans"/>
+          <w:rFonts w:eastAsia="Quattrocento Sans" w:cs="Quattrocento Sans"/>
           <w:color w:val="333333"/>
           <w:sz w:val="24"/>
           <w:szCs w:val="24"/>
@@ -498,16 +560,16 @@
       <w:pPr>
         <w:spacing w:after="240" w:line="240" w:lineRule="auto"/>
         <w:rPr>
-          <w:rFonts w:ascii="Quattrocento Sans" w:eastAsia="Quattrocento Sans" w:hAnsi="Quattrocento Sans" w:cs="Quattrocento Sans"/>
-          <w:b/>
-          <w:color w:val="333333"/>
-          <w:sz w:val="24"/>
-          <w:szCs w:val="24"/>
-        </w:rPr>
-      </w:pPr>
-      <w:r>
-        <w:rPr>
-          <w:rFonts w:ascii="Quattrocento Sans" w:eastAsia="Quattrocento Sans" w:hAnsi="Quattrocento Sans" w:cs="Quattrocento Sans"/>
+          <w:rFonts w:eastAsia="Quattrocento Sans" w:cs="Quattrocento Sans"/>
+          <w:b/>
+          <w:color w:val="333333"/>
+          <w:sz w:val="24"/>
+          <w:szCs w:val="24"/>
+        </w:rPr>
+      </w:pPr>
+      <w:r>
+        <w:rPr>
+          <w:rFonts w:eastAsia="Quattrocento Sans" w:cs="Quattrocento Sans"/>
           <w:b/>
           <w:color w:val="333333"/>
           <w:sz w:val="24"/>
@@ -525,15 +587,15 @@
         </w:numPr>
         <w:spacing w:after="240" w:line="240" w:lineRule="auto"/>
         <w:rPr>
-          <w:rFonts w:ascii="Quattrocento Sans" w:eastAsia="Quattrocento Sans" w:hAnsi="Quattrocento Sans" w:cs="Quattrocento Sans"/>
-          <w:color w:val="333333"/>
-          <w:sz w:val="24"/>
-          <w:szCs w:val="24"/>
-        </w:rPr>
-      </w:pPr>
-      <w:r>
-        <w:rPr>
-          <w:rFonts w:ascii="Quattrocento Sans" w:eastAsia="Quattrocento Sans" w:hAnsi="Quattrocento Sans" w:cs="Quattrocento Sans"/>
+          <w:rFonts w:eastAsia="Quattrocento Sans" w:cs="Quattrocento Sans"/>
+          <w:color w:val="333333"/>
+          <w:sz w:val="24"/>
+          <w:szCs w:val="24"/>
+        </w:rPr>
+      </w:pPr>
+      <w:r>
+        <w:rPr>
+          <w:rFonts w:eastAsia="Quattrocento Sans" w:cs="Quattrocento Sans"/>
           <w:color w:val="333333"/>
           <w:sz w:val="24"/>
           <w:szCs w:val="24"/>
@@ -550,20 +612,19 @@
         </w:numPr>
         <w:spacing w:after="240" w:line="240" w:lineRule="auto"/>
         <w:rPr>
-          <w:rFonts w:ascii="Quattrocento Sans" w:eastAsia="Quattrocento Sans" w:hAnsi="Quattrocento Sans" w:cs="Quattrocento Sans"/>
-          <w:color w:val="333333"/>
-          <w:sz w:val="24"/>
-          <w:szCs w:val="24"/>
-        </w:rPr>
-      </w:pPr>
-      <w:r>
-        <w:rPr>
-          <w:rFonts w:ascii="Quattrocento Sans" w:eastAsia="Quattrocento Sans" w:hAnsi="Quattrocento Sans" w:cs="Quattrocento Sans"/>
-          <w:color w:val="333333"/>
-          <w:sz w:val="24"/>
-          <w:szCs w:val="24"/>
-        </w:rPr>
-        <w:lastRenderedPageBreak/>
+          <w:rFonts w:eastAsia="Quattrocento Sans" w:cs="Quattrocento Sans"/>
+          <w:color w:val="333333"/>
+          <w:sz w:val="24"/>
+          <w:szCs w:val="24"/>
+        </w:rPr>
+      </w:pPr>
+      <w:r>
+        <w:rPr>
+          <w:rFonts w:eastAsia="Quattrocento Sans" w:cs="Quattrocento Sans"/>
+          <w:color w:val="333333"/>
+          <w:sz w:val="24"/>
+          <w:szCs w:val="24"/>
+        </w:rPr>
         <w:t xml:space="preserve">You’ll be billed only if you complete $300 and would like to continue utilizing the services. </w:t>
       </w:r>
     </w:p>
@@ -576,15 +637,15 @@
         </w:numPr>
         <w:spacing w:after="240" w:line="240" w:lineRule="auto"/>
         <w:rPr>
-          <w:rFonts w:ascii="Quattrocento Sans" w:eastAsia="Quattrocento Sans" w:hAnsi="Quattrocento Sans" w:cs="Quattrocento Sans"/>
-          <w:color w:val="333333"/>
-          <w:sz w:val="24"/>
-          <w:szCs w:val="24"/>
-        </w:rPr>
-      </w:pPr>
-      <w:r>
-        <w:rPr>
-          <w:rFonts w:ascii="Quattrocento Sans" w:eastAsia="Quattrocento Sans" w:hAnsi="Quattrocento Sans" w:cs="Quattrocento Sans"/>
+          <w:rFonts w:eastAsia="Quattrocento Sans" w:cs="Quattrocento Sans"/>
+          <w:color w:val="333333"/>
+          <w:sz w:val="24"/>
+          <w:szCs w:val="24"/>
+        </w:rPr>
+      </w:pPr>
+      <w:r>
+        <w:rPr>
+          <w:rFonts w:eastAsia="Quattrocento Sans" w:cs="Quattrocento Sans"/>
           <w:color w:val="333333"/>
           <w:sz w:val="24"/>
           <w:szCs w:val="24"/>
@@ -601,15 +662,15 @@
         </w:numPr>
         <w:spacing w:after="240" w:line="240" w:lineRule="auto"/>
         <w:rPr>
-          <w:rFonts w:ascii="Quattrocento Sans" w:eastAsia="Quattrocento Sans" w:hAnsi="Quattrocento Sans" w:cs="Quattrocento Sans"/>
-          <w:color w:val="333333"/>
-          <w:sz w:val="24"/>
-          <w:szCs w:val="24"/>
-        </w:rPr>
-      </w:pPr>
-      <w:r>
-        <w:rPr>
-          <w:rFonts w:ascii="Quattrocento Sans" w:eastAsia="Quattrocento Sans" w:hAnsi="Quattrocento Sans" w:cs="Quattrocento Sans"/>
+          <w:rFonts w:eastAsia="Quattrocento Sans" w:cs="Quattrocento Sans"/>
+          <w:color w:val="333333"/>
+          <w:sz w:val="24"/>
+          <w:szCs w:val="24"/>
+        </w:rPr>
+      </w:pPr>
+      <w:r>
+        <w:rPr>
+          <w:rFonts w:eastAsia="Quattrocento Sans" w:cs="Quattrocento Sans"/>
           <w:color w:val="333333"/>
           <w:sz w:val="24"/>
           <w:szCs w:val="24"/>
@@ -639,7 +700,7 @@
     <w:p>
       <w:pPr>
         <w:rPr>
-          <w:rFonts w:ascii="Quattrocento Sans" w:eastAsia="Quattrocento Sans" w:hAnsi="Quattrocento Sans" w:cs="Quattrocento Sans"/>
+          <w:rFonts w:eastAsia="Quattrocento Sans" w:cs="Quattrocento Sans"/>
           <w:color w:val="333333"/>
           <w:sz w:val="24"/>
           <w:szCs w:val="24"/>
@@ -672,7 +733,7 @@
       <w:hyperlink r:id="rId6">
         <w:r>
           <w:rPr>
-            <w:rFonts w:ascii="Quattrocento Sans" w:eastAsia="Quattrocento Sans" w:hAnsi="Quattrocento Sans" w:cs="Quattrocento Sans"/>
+            <w:rFonts w:eastAsia="Quattrocento Sans" w:cs="Quattrocento Sans"/>
             <w:color w:val="4078C0"/>
             <w:sz w:val="24"/>
             <w:szCs w:val="24"/>
@@ -683,16 +744,46 @@
       </w:hyperlink>
       <w:r>
         <w:rPr>
-          <w:rFonts w:ascii="Quattrocento Sans" w:eastAsia="Quattrocento Sans" w:hAnsi="Quattrocento Sans" w:cs="Quattrocento Sans"/>
-          <w:color w:val="333333"/>
-          <w:sz w:val="24"/>
-          <w:szCs w:val="24"/>
-        </w:rPr>
-        <w:t xml:space="preserve">  and click SELECT A PROJECT &gt; NEW PROJECT. </w:t>
-      </w:r>
-      <w:r>
-        <w:rPr>
-          <w:rFonts w:ascii="Quattrocento Sans" w:eastAsia="Quattrocento Sans" w:hAnsi="Quattrocento Sans" w:cs="Quattrocento Sans"/>
+          <w:rFonts w:eastAsia="Quattrocento Sans" w:cs="Quattrocento Sans"/>
+          <w:color w:val="333333"/>
+          <w:sz w:val="24"/>
+          <w:szCs w:val="24"/>
+        </w:rPr>
+        <w:t xml:space="preserve">  and click </w:t>
+      </w:r>
+      <w:r>
+        <w:rPr>
+          <w:rFonts w:eastAsia="Quattrocento Sans" w:cs="Quattrocento Sans"/>
+          <w:i/>
+          <w:color w:val="333333"/>
+          <w:sz w:val="24"/>
+          <w:szCs w:val="24"/>
+          <w:shd w:val="clear" w:color="auto" w:fill="BFBFBF" w:themeFill="background1" w:themeFillShade="BF"/>
+        </w:rPr>
+        <w:t>SELECT A PROJECT &gt; NEW PROJECT</w:t>
+      </w:r>
+      <w:r>
+        <w:rPr>
+          <w:rFonts w:eastAsia="Quattrocento Sans" w:cs="Quattrocento Sans"/>
+          <w:color w:val="333333"/>
+          <w:sz w:val="24"/>
+          <w:szCs w:val="24"/>
+          <w:shd w:val="clear" w:color="auto" w:fill="BFBFBF" w:themeFill="background1" w:themeFillShade="BF"/>
+        </w:rPr>
+        <w:t>.</w:t>
+      </w:r>
+      <w:r>
+        <w:rPr>
+          <w:rFonts w:eastAsia="Quattrocento Sans" w:cs="Quattrocento Sans"/>
+          <w:color w:val="333333"/>
+          <w:sz w:val="24"/>
+          <w:szCs w:val="24"/>
+        </w:rPr>
+        <w:t xml:space="preserve"> </w:t>
+      </w:r>
+      <w:r>
+        <w:rPr>
+          <w:rFonts w:eastAsia="Quattrocento Sans" w:cs="Quattrocento Sans"/>
           <w:color w:val="333333"/>
           <w:sz w:val="24"/>
           <w:szCs w:val="24"/>
@@ -834,6 +925,7 @@
           <w:noProof/>
           <w:lang w:eastAsia="en-IN"/>
         </w:rPr>
+        <w:lastRenderedPageBreak/>
         <w:drawing>
           <wp:inline distT="0" distB="0" distL="0" distR="0">
             <wp:extent cx="5731510" cy="2499645"/>
@@ -897,7 +989,6 @@
         <w:rPr>
           <w:b/>
         </w:rPr>
-        <w:lastRenderedPageBreak/>
         <w:t xml:space="preserve">Create your Virtual Computer: </w:t>
       </w:r>
     </w:p>
@@ -905,15 +996,15 @@
       <w:pPr>
         <w:spacing w:after="240" w:line="240" w:lineRule="auto"/>
         <w:rPr>
-          <w:rFonts w:ascii="Quattrocento Sans" w:eastAsia="Quattrocento Sans" w:hAnsi="Quattrocento Sans" w:cs="Quattrocento Sans"/>
-          <w:color w:val="333333"/>
-          <w:sz w:val="24"/>
-          <w:szCs w:val="24"/>
-        </w:rPr>
-      </w:pPr>
-      <w:r>
-        <w:rPr>
-          <w:rFonts w:ascii="Quattrocento Sans" w:eastAsia="Quattrocento Sans" w:hAnsi="Quattrocento Sans" w:cs="Quattrocento Sans"/>
+          <w:rFonts w:eastAsia="Quattrocento Sans" w:cs="Quattrocento Sans"/>
+          <w:color w:val="333333"/>
+          <w:sz w:val="24"/>
+          <w:szCs w:val="24"/>
+        </w:rPr>
+      </w:pPr>
+      <w:r>
+        <w:rPr>
+          <w:rFonts w:eastAsia="Quattrocento Sans" w:cs="Quattrocento Sans"/>
           <w:color w:val="333333"/>
           <w:sz w:val="24"/>
           <w:szCs w:val="24"/>
@@ -922,7 +1013,7 @@
       </w:r>
       <w:r>
         <w:rPr>
-          <w:rFonts w:ascii="Quattrocento Sans" w:eastAsia="Quattrocento Sans" w:hAnsi="Quattrocento Sans" w:cs="Quattrocento Sans"/>
+          <w:rFonts w:eastAsia="Quattrocento Sans" w:cs="Quattrocento Sans"/>
           <w:color w:val="333333"/>
           <w:sz w:val="24"/>
           <w:szCs w:val="24"/>
@@ -931,7 +1022,7 @@
       </w:r>
       <w:r>
         <w:rPr>
-          <w:rFonts w:ascii="Quattrocento Sans" w:eastAsia="Quattrocento Sans" w:hAnsi="Quattrocento Sans" w:cs="Quattrocento Sans"/>
+          <w:rFonts w:eastAsia="Quattrocento Sans" w:cs="Quattrocento Sans"/>
           <w:i/>
           <w:color w:val="333333"/>
           <w:sz w:val="24"/>
@@ -941,7 +1032,7 @@
       </w:r>
       <w:r>
         <w:rPr>
-          <w:rFonts w:ascii="Quattrocento Sans" w:eastAsia="Quattrocento Sans" w:hAnsi="Quattrocento Sans" w:cs="Quattrocento Sans"/>
+          <w:rFonts w:eastAsia="Quattrocento Sans" w:cs="Quattrocento Sans"/>
           <w:color w:val="333333"/>
           <w:sz w:val="24"/>
           <w:szCs w:val="24"/>
@@ -950,7 +1041,7 @@
       </w:r>
       <w:r>
         <w:rPr>
-          <w:rFonts w:ascii="Quattrocento Sans" w:eastAsia="Quattrocento Sans" w:hAnsi="Quattrocento Sans" w:cs="Quattrocento Sans"/>
+          <w:rFonts w:eastAsia="Quattrocento Sans" w:cs="Quattrocento Sans"/>
           <w:color w:val="333333"/>
           <w:sz w:val="24"/>
           <w:szCs w:val="24"/>
@@ -1019,7 +1110,7 @@
       <w:pPr>
         <w:spacing w:after="240" w:line="240" w:lineRule="auto"/>
         <w:rPr>
-          <w:rFonts w:ascii="Quattrocento Sans" w:eastAsia="Quattrocento Sans" w:hAnsi="Quattrocento Sans" w:cs="Quattrocento Sans"/>
+          <w:rFonts w:eastAsia="Quattrocento Sans" w:cs="Quattrocento Sans"/>
           <w:color w:val="333333"/>
           <w:sz w:val="24"/>
           <w:szCs w:val="24"/>
@@ -1030,36 +1121,46 @@
       </w:r>
       <w:r>
         <w:rPr>
-          <w:rFonts w:ascii="Quattrocento Sans" w:eastAsia="Quattrocento Sans" w:hAnsi="Quattrocento Sans" w:cs="Quattrocento Sans"/>
-          <w:i/>
-          <w:color w:val="333333"/>
-          <w:sz w:val="24"/>
-          <w:szCs w:val="24"/>
-        </w:rPr>
-        <w:t xml:space="preserve"> </w:t>
-      </w:r>
-      <w:r>
-        <w:rPr>
-          <w:rFonts w:ascii="Quattrocento Sans" w:eastAsia="Quattrocento Sans" w:hAnsi="Quattrocento Sans" w:cs="Quattrocento Sans"/>
-          <w:i/>
-          <w:color w:val="333333"/>
-          <w:sz w:val="24"/>
-          <w:szCs w:val="24"/>
-        </w:rPr>
-        <w:t>Click on the first icon to the right of the search area in the blue bar</w:t>
-      </w:r>
-      <w:r>
-        <w:rPr>
-          <w:rFonts w:ascii="Quattrocento Sans" w:eastAsia="Quattrocento Sans" w:hAnsi="Quattrocento Sans" w:cs="Quattrocento Sans"/>
-          <w:color w:val="333333"/>
-          <w:sz w:val="24"/>
-          <w:szCs w:val="24"/>
-        </w:rPr>
-        <w:t>. If you hover over this icon, you will see the hint “Activate Google Cloud Shell.” </w:t>
-      </w:r>
-      <w:r>
-        <w:rPr>
-          <w:rFonts w:ascii="Quattrocento Sans" w:eastAsia="Quattrocento Sans" w:hAnsi="Quattrocento Sans" w:cs="Quattrocento Sans"/>
+          <w:rFonts w:eastAsia="Quattrocento Sans" w:cs="Quattrocento Sans"/>
+          <w:i/>
+          <w:color w:val="333333"/>
+          <w:sz w:val="24"/>
+          <w:szCs w:val="24"/>
+        </w:rPr>
+        <w:t xml:space="preserve"> Click on the first icon to the right of the search area in the blue bar</w:t>
+      </w:r>
+      <w:r>
+        <w:rPr>
+          <w:rFonts w:eastAsia="Quattrocento Sans" w:cs="Quattrocento Sans"/>
+          <w:color w:val="333333"/>
+          <w:sz w:val="24"/>
+          <w:szCs w:val="24"/>
+        </w:rPr>
+        <w:t>. If you hover over this icon, you will see the hint “</w:t>
+      </w:r>
+      <w:r>
+        <w:rPr>
+          <w:rFonts w:eastAsia="Quattrocento Sans" w:cs="Quattrocento Sans"/>
+          <w:i/>
+          <w:color w:val="333333"/>
+          <w:sz w:val="24"/>
+          <w:szCs w:val="24"/>
+          <w:shd w:val="clear" w:color="auto" w:fill="BFBFBF" w:themeFill="background1" w:themeFillShade="BF"/>
+        </w:rPr>
+        <w:t>Activate Google Cloud Shell</w:t>
+      </w:r>
+      <w:r>
+        <w:rPr>
+          <w:rFonts w:eastAsia="Quattrocento Sans" w:cs="Quattrocento Sans"/>
+          <w:color w:val="333333"/>
+          <w:sz w:val="24"/>
+          <w:szCs w:val="24"/>
+        </w:rPr>
+        <w:t>.” </w:t>
+      </w:r>
+      <w:r>
+        <w:rPr>
+          <w:rFonts w:eastAsia="Quattrocento Sans" w:cs="Quattrocento Sans"/>
           <w:i/>
           <w:color w:val="333333"/>
           <w:sz w:val="24"/>
@@ -1069,7 +1170,7 @@
       </w:r>
       <w:r>
         <w:rPr>
-          <w:rFonts w:ascii="Quattrocento Sans" w:eastAsia="Quattrocento Sans" w:hAnsi="Quattrocento Sans" w:cs="Quattrocento Sans"/>
+          <w:rFonts w:eastAsia="Quattrocento Sans" w:cs="Quattrocento Sans"/>
           <w:color w:val="333333"/>
           <w:sz w:val="24"/>
           <w:szCs w:val="24"/>
@@ -1078,7 +1179,7 @@
       </w:r>
       <w:r>
         <w:rPr>
-          <w:rFonts w:ascii="Quattrocento Sans" w:eastAsia="Quattrocento Sans" w:hAnsi="Quattrocento Sans" w:cs="Quattrocento Sans"/>
+          <w:rFonts w:eastAsia="Quattrocento Sans" w:cs="Quattrocento Sans"/>
           <w:color w:val="333333"/>
           <w:sz w:val="24"/>
           <w:szCs w:val="24"/>
@@ -1090,21 +1191,22 @@
       <w:pPr>
         <w:spacing w:after="240" w:line="240" w:lineRule="auto"/>
         <w:rPr>
-          <w:rFonts w:ascii="Quattrocento Sans" w:eastAsia="Quattrocento Sans" w:hAnsi="Quattrocento Sans" w:cs="Quattrocento Sans"/>
-          <w:color w:val="333333"/>
-          <w:sz w:val="24"/>
-          <w:szCs w:val="24"/>
-        </w:rPr>
-      </w:pPr>
-      <w:r>
-        <w:rPr>
-          <w:rFonts w:ascii="Quattrocento Sans" w:eastAsia="Quattrocento Sans" w:hAnsi="Quattrocento Sans" w:cs="Quattrocento Sans"/>
+          <w:rFonts w:eastAsia="Quattrocento Sans" w:cs="Quattrocento Sans"/>
+          <w:color w:val="333333"/>
+          <w:sz w:val="24"/>
+          <w:szCs w:val="24"/>
+        </w:rPr>
+      </w:pPr>
+      <w:r>
+        <w:rPr>
+          <w:rFonts w:eastAsia="Quattrocento Sans" w:cs="Quattrocento Sans"/>
           <w:noProof/>
           <w:color w:val="333333"/>
           <w:sz w:val="24"/>
           <w:szCs w:val="24"/>
           <w:lang w:eastAsia="en-IN"/>
         </w:rPr>
+        <w:lastRenderedPageBreak/>
         <w:drawing>
           <wp:inline distT="0" distB="0" distL="0" distR="0">
             <wp:extent cx="5731510" cy="2783394"/>
@@ -1227,7 +1329,6 @@
     </w:p>
     <w:p>
       <w:r>
-        <w:lastRenderedPageBreak/>
         <w:t>Note</w:t>
       </w:r>
       <w:r>
@@ -1280,28 +1381,28 @@
       </w:r>
       <w:r>
         <w:rPr>
-          <w:rFonts w:ascii="Arial" w:hAnsi="Arial" w:cs="Arial"/>
+          <w:rFonts w:cs="Arial"/>
           <w:color w:val="212121"/>
         </w:rPr>
         <w:t>p</w:t>
       </w:r>
       <w:r>
         <w:rPr>
-          <w:rFonts w:ascii="Arial" w:hAnsi="Arial" w:cs="Arial"/>
+          <w:rFonts w:cs="Arial"/>
           <w:color w:val="212121"/>
         </w:rPr>
         <w:t>ython application that lets you access Cloud Storage from the command line)</w:t>
       </w:r>
       <w:r>
         <w:rPr>
-          <w:rFonts w:ascii="Arial" w:hAnsi="Arial" w:cs="Arial"/>
+          <w:rFonts w:cs="Arial"/>
           <w:color w:val="212121"/>
         </w:rPr>
         <w:t>.</w:t>
       </w:r>
       <w:r>
         <w:rPr>
-          <w:rFonts w:ascii="Arial" w:hAnsi="Arial" w:cs="Arial"/>
+          <w:rFonts w:cs="Arial"/>
           <w:color w:val="212121"/>
         </w:rPr>
         <w:t xml:space="preserve"> </w:t>
@@ -1309,7 +1410,7 @@
       <w:proofErr w:type="gramStart"/>
       <w:r>
         <w:rPr>
-          <w:rFonts w:ascii="Arial" w:hAnsi="Arial" w:cs="Arial"/>
+          <w:rFonts w:cs="Arial"/>
           <w:color w:val="212121"/>
         </w:rPr>
         <w:t>A</w:t>
@@ -1317,7 +1418,7 @@
       <w:proofErr w:type="gramEnd"/>
       <w:r>
         <w:rPr>
-          <w:rFonts w:ascii="Arial" w:hAnsi="Arial" w:cs="Arial"/>
+          <w:rFonts w:cs="Arial"/>
           <w:color w:val="212121"/>
         </w:rPr>
         <w:t xml:space="preserve"> </w:t>
@@ -1325,7 +1426,7 @@
       <w:proofErr w:type="spellStart"/>
       <w:r>
         <w:rPr>
-          <w:rFonts w:ascii="Arial" w:hAnsi="Arial" w:cs="Arial"/>
+          <w:rFonts w:cs="Arial"/>
           <w:b/>
           <w:color w:val="212121"/>
         </w:rPr>
@@ -1334,7 +1435,7 @@
       <w:proofErr w:type="spellEnd"/>
       <w:r>
         <w:rPr>
-          <w:rFonts w:ascii="Arial" w:hAnsi="Arial" w:cs="Arial"/>
+          <w:rFonts w:cs="Arial"/>
           <w:b/>
           <w:color w:val="212121"/>
         </w:rPr>
@@ -1348,7 +1449,7 @@
       <w:pPr>
         <w:spacing w:after="240" w:line="240" w:lineRule="auto"/>
         <w:rPr>
-          <w:rFonts w:ascii="Quattrocento Sans" w:eastAsia="Quattrocento Sans" w:hAnsi="Quattrocento Sans" w:cs="Quattrocento Sans"/>
+          <w:rFonts w:eastAsia="Quattrocento Sans" w:cs="Quattrocento Sans"/>
           <w:color w:val="333333"/>
           <w:sz w:val="24"/>
           <w:szCs w:val="24"/>
@@ -1358,11 +1459,13 @@
       <w:proofErr w:type="gramStart"/>
       <w:r>
         <w:rPr>
-          <w:rFonts w:ascii="Consolas" w:eastAsia="Consolas" w:hAnsi="Consolas" w:cs="Consolas"/>
-          <w:b/>
+          <w:rFonts w:eastAsia="Consolas" w:cs="Consolas"/>
+          <w:b/>
+          <w:i/>
           <w:color w:val="333333"/>
           <w:sz w:val="20"/>
           <w:szCs w:val="20"/>
+          <w:shd w:val="clear" w:color="auto" w:fill="BFBFBF" w:themeFill="background1" w:themeFillShade="BF"/>
         </w:rPr>
         <w:t>gsutil</w:t>
       </w:r>
@@ -1370,59 +1473,69 @@
       <w:proofErr w:type="gramEnd"/>
       <w:r>
         <w:rPr>
-          <w:rFonts w:ascii="Consolas" w:eastAsia="Consolas" w:hAnsi="Consolas" w:cs="Consolas"/>
-          <w:b/>
+          <w:rFonts w:eastAsia="Consolas" w:cs="Consolas"/>
+          <w:b/>
+          <w:i/>
           <w:color w:val="333333"/>
           <w:sz w:val="20"/>
           <w:szCs w:val="20"/>
+          <w:shd w:val="clear" w:color="auto" w:fill="BFBFBF" w:themeFill="background1" w:themeFillShade="BF"/>
         </w:rPr>
         <w:t xml:space="preserve"> </w:t>
       </w:r>
       <w:proofErr w:type="spellStart"/>
       <w:r>
         <w:rPr>
-          <w:rFonts w:ascii="Consolas" w:eastAsia="Consolas" w:hAnsi="Consolas" w:cs="Consolas"/>
-          <w:b/>
+          <w:rFonts w:eastAsia="Consolas" w:cs="Consolas"/>
+          <w:b/>
+          <w:i/>
           <w:color w:val="333333"/>
           <w:sz w:val="20"/>
           <w:szCs w:val="20"/>
+          <w:shd w:val="clear" w:color="auto" w:fill="BFBFBF" w:themeFill="background1" w:themeFillShade="BF"/>
         </w:rPr>
         <w:t>mb</w:t>
       </w:r>
       <w:proofErr w:type="spellEnd"/>
       <w:r>
         <w:rPr>
-          <w:rFonts w:ascii="Consolas" w:eastAsia="Consolas" w:hAnsi="Consolas" w:cs="Consolas"/>
-          <w:b/>
+          <w:rFonts w:eastAsia="Consolas" w:cs="Consolas"/>
+          <w:b/>
+          <w:i/>
           <w:color w:val="333333"/>
           <w:sz w:val="20"/>
           <w:szCs w:val="20"/>
+          <w:shd w:val="clear" w:color="auto" w:fill="BFBFBF" w:themeFill="background1" w:themeFillShade="BF"/>
         </w:rPr>
         <w:t xml:space="preserve"> gs://devops-</w:t>
       </w:r>
       <w:r>
         <w:rPr>
-          <w:rFonts w:ascii="Consolas" w:eastAsia="Consolas" w:hAnsi="Consolas" w:cs="Consolas"/>
-          <w:b/>
+          <w:rFonts w:eastAsia="Consolas" w:cs="Consolas"/>
+          <w:b/>
+          <w:i/>
           <w:color w:val="333333"/>
           <w:sz w:val="20"/>
           <w:szCs w:val="20"/>
+          <w:shd w:val="clear" w:color="auto" w:fill="BFBFBF" w:themeFill="background1" w:themeFillShade="BF"/>
         </w:rPr>
         <w:t>rak</w:t>
       </w:r>
       <w:r>
         <w:rPr>
-          <w:rFonts w:ascii="Consolas" w:eastAsia="Consolas" w:hAnsi="Consolas" w:cs="Consolas"/>
-          <w:b/>
+          <w:rFonts w:eastAsia="Consolas" w:cs="Consolas"/>
+          <w:b/>
+          <w:i/>
           <w:color w:val="333333"/>
           <w:sz w:val="20"/>
           <w:szCs w:val="20"/>
+          <w:shd w:val="clear" w:color="auto" w:fill="BFBFBF" w:themeFill="background1" w:themeFillShade="BF"/>
         </w:rPr>
         <w:t>-20180612</w:t>
       </w:r>
       <w:r>
         <w:rPr>
-          <w:rFonts w:ascii="Consolas" w:eastAsia="Consolas" w:hAnsi="Consolas" w:cs="Consolas"/>
+          <w:rFonts w:eastAsia="Consolas" w:cs="Consolas"/>
           <w:color w:val="333333"/>
           <w:sz w:val="20"/>
           <w:szCs w:val="20"/>
@@ -1498,15 +1611,15 @@
     <w:p>
       <w:pPr>
         <w:rPr>
-          <w:rFonts w:ascii="Quattrocento Sans" w:eastAsia="Quattrocento Sans" w:hAnsi="Quattrocento Sans" w:cs="Quattrocento Sans"/>
-          <w:color w:val="333333"/>
-          <w:sz w:val="24"/>
-          <w:szCs w:val="24"/>
-        </w:rPr>
-      </w:pPr>
-      <w:r>
-        <w:rPr>
-          <w:rFonts w:ascii="Quattrocento Sans" w:eastAsia="Quattrocento Sans" w:hAnsi="Quattrocento Sans" w:cs="Quattrocento Sans"/>
+          <w:rFonts w:eastAsia="Quattrocento Sans" w:cs="Quattrocento Sans"/>
+          <w:color w:val="333333"/>
+          <w:sz w:val="24"/>
+          <w:szCs w:val="24"/>
+        </w:rPr>
+      </w:pPr>
+      <w:r>
+        <w:rPr>
+          <w:rFonts w:eastAsia="Quattrocento Sans" w:cs="Quattrocento Sans"/>
           <w:color w:val="333333"/>
           <w:sz w:val="24"/>
           <w:szCs w:val="24"/>
@@ -1515,7 +1628,7 @@
       </w:r>
       <w:r>
         <w:rPr>
-          <w:rFonts w:ascii="Quattrocento Sans" w:eastAsia="Quattrocento Sans" w:hAnsi="Quattrocento Sans" w:cs="Quattrocento Sans"/>
+          <w:rFonts w:eastAsia="Quattrocento Sans" w:cs="Quattrocento Sans"/>
           <w:color w:val="333333"/>
           <w:sz w:val="24"/>
           <w:szCs w:val="24"/>
@@ -1524,7 +1637,7 @@
       </w:r>
       <w:r>
         <w:rPr>
-          <w:rFonts w:ascii="Quattrocento Sans" w:eastAsia="Quattrocento Sans" w:hAnsi="Quattrocento Sans" w:cs="Quattrocento Sans"/>
+          <w:rFonts w:eastAsia="Quattrocento Sans" w:cs="Quattrocento Sans"/>
           <w:color w:val="333333"/>
           <w:sz w:val="24"/>
           <w:szCs w:val="24"/>
@@ -1533,7 +1646,7 @@
       </w:r>
       <w:r>
         <w:rPr>
-          <w:rFonts w:ascii="Quattrocento Sans" w:eastAsia="Quattrocento Sans" w:hAnsi="Quattrocento Sans" w:cs="Quattrocento Sans"/>
+          <w:rFonts w:eastAsia="Quattrocento Sans" w:cs="Quattrocento Sans"/>
           <w:color w:val="333333"/>
           <w:sz w:val="24"/>
           <w:szCs w:val="24"/>
@@ -1543,16 +1656,19 @@
     </w:p>
     <w:p>
       <w:pPr>
-        <w:rPr>
-          <w:rFonts w:ascii="Quattrocento Sans" w:eastAsia="Quattrocento Sans" w:hAnsi="Quattrocento Sans" w:cs="Quattrocento Sans"/>
-          <w:color w:val="333333"/>
-          <w:sz w:val="24"/>
-          <w:szCs w:val="24"/>
-        </w:rPr>
-      </w:pPr>
-      <w:r>
-        <w:rPr>
-          <w:rFonts w:ascii="Quattrocento Sans" w:eastAsia="Quattrocento Sans" w:hAnsi="Quattrocento Sans" w:cs="Quattrocento Sans"/>
+        <w:shd w:val="clear" w:color="auto" w:fill="BFBFBF" w:themeFill="background1" w:themeFillShade="BF"/>
+        <w:rPr>
+          <w:rFonts w:eastAsia="Quattrocento Sans" w:cs="Quattrocento Sans"/>
+          <w:i/>
+          <w:color w:val="333333"/>
+          <w:sz w:val="24"/>
+          <w:szCs w:val="24"/>
+        </w:rPr>
+      </w:pPr>
+      <w:r>
+        <w:rPr>
+          <w:rFonts w:eastAsia="Quattrocento Sans" w:cs="Quattrocento Sans"/>
+          <w:i/>
           <w:color w:val="333333"/>
           <w:sz w:val="24"/>
           <w:szCs w:val="24"/>
@@ -1563,7 +1679,8 @@
       <w:proofErr w:type="gramStart"/>
       <w:r>
         <w:rPr>
-          <w:rFonts w:ascii="Quattrocento Sans" w:eastAsia="Quattrocento Sans" w:hAnsi="Quattrocento Sans" w:cs="Quattrocento Sans"/>
+          <w:rFonts w:eastAsia="Quattrocento Sans" w:cs="Quattrocento Sans"/>
+          <w:i/>
           <w:color w:val="333333"/>
           <w:sz w:val="24"/>
           <w:szCs w:val="24"/>
@@ -1574,7 +1691,8 @@
       <w:proofErr w:type="gramEnd"/>
       <w:r>
         <w:rPr>
-          <w:rFonts w:ascii="Quattrocento Sans" w:eastAsia="Quattrocento Sans" w:hAnsi="Quattrocento Sans" w:cs="Quattrocento Sans"/>
+          <w:rFonts w:eastAsia="Quattrocento Sans" w:cs="Quattrocento Sans"/>
+          <w:i/>
           <w:color w:val="333333"/>
           <w:sz w:val="24"/>
           <w:szCs w:val="24"/>
@@ -1584,7 +1702,8 @@
       <w:proofErr w:type="spellStart"/>
       <w:r>
         <w:rPr>
-          <w:rFonts w:ascii="Quattrocento Sans" w:eastAsia="Quattrocento Sans" w:hAnsi="Quattrocento Sans" w:cs="Quattrocento Sans"/>
+          <w:rFonts w:eastAsia="Quattrocento Sans" w:cs="Quattrocento Sans"/>
+          <w:i/>
           <w:color w:val="333333"/>
           <w:sz w:val="24"/>
           <w:szCs w:val="24"/>
@@ -1594,7 +1713,8 @@
       <w:proofErr w:type="spellEnd"/>
       <w:r>
         <w:rPr>
-          <w:rFonts w:ascii="Quattrocento Sans" w:eastAsia="Quattrocento Sans" w:hAnsi="Quattrocento Sans" w:cs="Quattrocento Sans"/>
+          <w:rFonts w:eastAsia="Quattrocento Sans" w:cs="Quattrocento Sans"/>
+          <w:i/>
           <w:color w:val="333333"/>
           <w:sz w:val="24"/>
           <w:szCs w:val="24"/>
@@ -1605,7 +1725,7 @@
     <w:p>
       <w:r>
         <w:rPr>
-          <w:rFonts w:ascii="Quattrocento Sans" w:eastAsia="Quattrocento Sans" w:hAnsi="Quattrocento Sans" w:cs="Quattrocento Sans"/>
+          <w:rFonts w:eastAsia="Quattrocento Sans" w:cs="Quattrocento Sans"/>
           <w:color w:val="333333"/>
           <w:sz w:val="24"/>
           <w:szCs w:val="24"/>
@@ -1615,7 +1735,7 @@
       <w:proofErr w:type="spellStart"/>
       <w:r>
         <w:rPr>
-          <w:rFonts w:ascii="Quattrocento Sans" w:eastAsia="Quattrocento Sans" w:hAnsi="Quattrocento Sans" w:cs="Quattrocento Sans"/>
+          <w:rFonts w:eastAsia="Quattrocento Sans" w:cs="Quattrocento Sans"/>
           <w:color w:val="333333"/>
           <w:sz w:val="24"/>
           <w:szCs w:val="24"/>
@@ -1625,7 +1745,7 @@
       <w:proofErr w:type="spellEnd"/>
       <w:r>
         <w:rPr>
-          <w:rFonts w:ascii="Quattrocento Sans" w:eastAsia="Quattrocento Sans" w:hAnsi="Quattrocento Sans" w:cs="Quattrocento Sans"/>
+          <w:rFonts w:eastAsia="Quattrocento Sans" w:cs="Quattrocento Sans"/>
           <w:color w:val="333333"/>
           <w:sz w:val="24"/>
           <w:szCs w:val="24"/>
@@ -1634,7 +1754,7 @@
       </w:r>
       <w:r>
         <w:rPr>
-          <w:rFonts w:ascii="Quattrocento Sans" w:eastAsia="Quattrocento Sans" w:hAnsi="Quattrocento Sans" w:cs="Quattrocento Sans"/>
+          <w:rFonts w:eastAsia="Quattrocento Sans" w:cs="Quattrocento Sans"/>
           <w:color w:val="333333"/>
           <w:sz w:val="24"/>
           <w:szCs w:val="24"/>
@@ -1643,7 +1763,7 @@
       </w:r>
       <w:r>
         <w:rPr>
-          <w:rFonts w:ascii="Quattrocento Sans" w:eastAsia="Quattrocento Sans" w:hAnsi="Quattrocento Sans" w:cs="Quattrocento Sans"/>
+          <w:rFonts w:eastAsia="Quattrocento Sans" w:cs="Quattrocento Sans"/>
           <w:color w:val="333333"/>
           <w:sz w:val="24"/>
           <w:szCs w:val="24"/>
@@ -1653,7 +1773,7 @@
       <w:proofErr w:type="spellStart"/>
       <w:r>
         <w:rPr>
-          <w:rFonts w:ascii="Quattrocento Sans" w:eastAsia="Quattrocento Sans" w:hAnsi="Quattrocento Sans" w:cs="Quattrocento Sans"/>
+          <w:rFonts w:eastAsia="Quattrocento Sans" w:cs="Quattrocento Sans"/>
           <w:b/>
           <w:color w:val="333333"/>
           <w:sz w:val="24"/>
@@ -1664,7 +1784,7 @@
       <w:proofErr w:type="spellEnd"/>
       <w:r>
         <w:rPr>
-          <w:rFonts w:ascii="Quattrocento Sans" w:eastAsia="Quattrocento Sans" w:hAnsi="Quattrocento Sans" w:cs="Quattrocento Sans"/>
+          <w:rFonts w:eastAsia="Quattrocento Sans" w:cs="Quattrocento Sans"/>
           <w:b/>
           <w:color w:val="333333"/>
           <w:sz w:val="24"/>
@@ -1675,7 +1795,7 @@
       <w:proofErr w:type="spellStart"/>
       <w:r>
         <w:rPr>
-          <w:rFonts w:ascii="Quattrocento Sans" w:eastAsia="Quattrocento Sans" w:hAnsi="Quattrocento Sans" w:cs="Quattrocento Sans"/>
+          <w:rFonts w:eastAsia="Quattrocento Sans" w:cs="Quattrocento Sans"/>
           <w:b/>
           <w:color w:val="333333"/>
           <w:sz w:val="24"/>
@@ -1686,7 +1806,7 @@
       <w:proofErr w:type="spellEnd"/>
       <w:r>
         <w:rPr>
-          <w:rFonts w:ascii="Quattrocento Sans" w:eastAsia="Quattrocento Sans" w:hAnsi="Quattrocento Sans" w:cs="Quattrocento Sans"/>
+          <w:rFonts w:eastAsia="Quattrocento Sans" w:cs="Quattrocento Sans"/>
           <w:b/>
           <w:color w:val="333333"/>
           <w:sz w:val="24"/>
@@ -1697,7 +1817,7 @@
       <w:proofErr w:type="spellStart"/>
       <w:r>
         <w:rPr>
-          <w:rFonts w:ascii="Quattrocento Sans" w:eastAsia="Quattrocento Sans" w:hAnsi="Quattrocento Sans" w:cs="Quattrocento Sans"/>
+          <w:rFonts w:eastAsia="Quattrocento Sans" w:cs="Quattrocento Sans"/>
           <w:b/>
           <w:color w:val="333333"/>
           <w:sz w:val="24"/>
@@ -1708,7 +1828,7 @@
       <w:proofErr w:type="spellEnd"/>
       <w:r>
         <w:rPr>
-          <w:rFonts w:ascii="Quattrocento Sans" w:eastAsia="Quattrocento Sans" w:hAnsi="Quattrocento Sans" w:cs="Quattrocento Sans"/>
+          <w:rFonts w:eastAsia="Quattrocento Sans" w:cs="Quattrocento Sans"/>
           <w:color w:val="333333"/>
           <w:sz w:val="24"/>
           <w:szCs w:val="24"/>
@@ -1717,7 +1837,7 @@
       </w:r>
       <w:r>
         <w:rPr>
-          <w:rFonts w:ascii="Quattrocento Sans" w:eastAsia="Quattrocento Sans" w:hAnsi="Quattrocento Sans" w:cs="Quattrocento Sans"/>
+          <w:rFonts w:eastAsia="Quattrocento Sans" w:cs="Quattrocento Sans"/>
           <w:color w:val="333333"/>
           <w:sz w:val="24"/>
           <w:szCs w:val="24"/>
@@ -1789,12 +1909,11 @@
           <w:b/>
         </w:rPr>
       </w:pPr>
-      <w:bookmarkStart w:id="0" w:name="_GoBack"/>
-      <w:bookmarkEnd w:id="0"/>
-      <w:r>
-        <w:rPr>
-          <w:b/>
-        </w:rPr>
+      <w:r>
+        <w:rPr>
+          <w:b/>
+        </w:rPr>
+        <w:lastRenderedPageBreak/>
         <w:t xml:space="preserve">Create your own / custom image: </w:t>
       </w:r>
     </w:p>
@@ -1802,15 +1921,15 @@
       <w:pPr>
         <w:spacing w:after="240" w:line="240" w:lineRule="auto"/>
         <w:rPr>
-          <w:rFonts w:ascii="Quattrocento Sans" w:eastAsia="Quattrocento Sans" w:hAnsi="Quattrocento Sans" w:cs="Quattrocento Sans"/>
-          <w:color w:val="333333"/>
-          <w:sz w:val="24"/>
-          <w:szCs w:val="24"/>
-        </w:rPr>
-      </w:pPr>
-      <w:r>
-        <w:rPr>
-          <w:rFonts w:ascii="Quattrocento Sans" w:eastAsia="Quattrocento Sans" w:hAnsi="Quattrocento Sans" w:cs="Quattrocento Sans"/>
+          <w:rFonts w:eastAsia="Quattrocento Sans" w:cs="Quattrocento Sans"/>
+          <w:color w:val="333333"/>
+          <w:sz w:val="24"/>
+          <w:szCs w:val="24"/>
+        </w:rPr>
+      </w:pPr>
+      <w:r>
+        <w:rPr>
+          <w:rFonts w:eastAsia="Quattrocento Sans" w:cs="Quattrocento Sans"/>
           <w:color w:val="333333"/>
           <w:sz w:val="24"/>
           <w:szCs w:val="24"/>
@@ -1819,7 +1938,7 @@
       </w:r>
       <w:r>
         <w:rPr>
-          <w:rFonts w:ascii="Quattrocento Sans" w:eastAsia="Quattrocento Sans" w:hAnsi="Quattrocento Sans" w:cs="Quattrocento Sans"/>
+          <w:rFonts w:eastAsia="Quattrocento Sans" w:cs="Quattrocento Sans"/>
           <w:i/>
           <w:color w:val="333333"/>
           <w:sz w:val="24"/>
@@ -1829,7 +1948,7 @@
       </w:r>
       <w:r>
         <w:rPr>
-          <w:rFonts w:ascii="Quattrocento Sans" w:eastAsia="Quattrocento Sans" w:hAnsi="Quattrocento Sans" w:cs="Quattrocento Sans"/>
+          <w:rFonts w:eastAsia="Quattrocento Sans" w:cs="Quattrocento Sans"/>
           <w:color w:val="333333"/>
           <w:sz w:val="24"/>
           <w:szCs w:val="24"/>
@@ -1840,7 +1959,7 @@
     <w:p>
       <w:pPr>
         <w:rPr>
-          <w:rFonts w:ascii="Consolas" w:eastAsia="Consolas" w:hAnsi="Consolas" w:cs="Consolas"/>
+          <w:rFonts w:eastAsia="Consolas" w:cs="Consolas"/>
           <w:color w:val="333333"/>
           <w:sz w:val="20"/>
           <w:szCs w:val="20"/>
@@ -1848,7 +1967,7 @@
       </w:pPr>
       <w:r>
         <w:rPr>
-          <w:rFonts w:ascii="Quattrocento Sans" w:eastAsia="Quattrocento Sans" w:hAnsi="Quattrocento Sans" w:cs="Quattrocento Sans"/>
+          <w:rFonts w:eastAsia="Quattrocento Sans" w:cs="Quattrocento Sans"/>
           <w:color w:val="333333"/>
           <w:sz w:val="24"/>
           <w:szCs w:val="24"/>
@@ -1857,7 +1976,7 @@
       </w:r>
       <w:r>
         <w:rPr>
-          <w:rFonts w:ascii="Quattrocento Sans" w:eastAsia="Quattrocento Sans" w:hAnsi="Quattrocento Sans" w:cs="Quattrocento Sans"/>
+          <w:rFonts w:eastAsia="Quattrocento Sans" w:cs="Quattrocento Sans"/>
           <w:i/>
           <w:color w:val="333333"/>
           <w:sz w:val="24"/>
@@ -1867,7 +1986,7 @@
       </w:r>
       <w:r>
         <w:rPr>
-          <w:rFonts w:ascii="Quattrocento Sans" w:eastAsia="Quattrocento Sans" w:hAnsi="Quattrocento Sans" w:cs="Quattrocento Sans"/>
+          <w:rFonts w:eastAsia="Quattrocento Sans" w:cs="Quattrocento Sans"/>
           <w:color w:val="333333"/>
           <w:sz w:val="24"/>
           <w:szCs w:val="24"/>
@@ -1876,7 +1995,7 @@
       </w:r>
       <w:r>
         <w:rPr>
-          <w:rFonts w:ascii="Consolas" w:eastAsia="Consolas" w:hAnsi="Consolas" w:cs="Consolas"/>
+          <w:rFonts w:eastAsia="Consolas" w:cs="Consolas"/>
           <w:color w:val="333333"/>
           <w:sz w:val="20"/>
           <w:szCs w:val="20"/>
@@ -1890,7 +2009,6 @@
           <w:noProof/>
           <w:lang w:eastAsia="en-IN"/>
         </w:rPr>
-        <w:lastRenderedPageBreak/>
         <w:drawing>
           <wp:inline distT="0" distB="0" distL="0" distR="0">
             <wp:extent cx="5731510" cy="2763861"/>
@@ -1946,15 +2064,15 @@
       <w:pPr>
         <w:spacing w:after="0" w:line="240" w:lineRule="auto"/>
         <w:rPr>
-          <w:rFonts w:ascii="Quattrocento Sans" w:eastAsia="Quattrocento Sans" w:hAnsi="Quattrocento Sans" w:cs="Quattrocento Sans"/>
-          <w:color w:val="333333"/>
-          <w:sz w:val="24"/>
-          <w:szCs w:val="24"/>
-        </w:rPr>
-      </w:pPr>
-      <w:r>
-        <w:rPr>
-          <w:rFonts w:ascii="Quattrocento Sans" w:eastAsia="Quattrocento Sans" w:hAnsi="Quattrocento Sans" w:cs="Quattrocento Sans"/>
+          <w:rFonts w:eastAsia="Quattrocento Sans" w:cs="Quattrocento Sans"/>
+          <w:color w:val="333333"/>
+          <w:sz w:val="24"/>
+          <w:szCs w:val="24"/>
+        </w:rPr>
+      </w:pPr>
+      <w:r>
+        <w:rPr>
+          <w:rFonts w:eastAsia="Quattrocento Sans" w:cs="Quattrocento Sans"/>
           <w:color w:val="333333"/>
           <w:sz w:val="24"/>
           <w:szCs w:val="24"/>
@@ -1963,7 +2081,7 @@
       </w:r>
       <w:r>
         <w:rPr>
-          <w:rFonts w:ascii="Consolas" w:eastAsia="Consolas" w:hAnsi="Consolas" w:cs="Consolas"/>
+          <w:rFonts w:eastAsia="Consolas" w:cs="Consolas"/>
           <w:color w:val="333333"/>
           <w:sz w:val="20"/>
           <w:szCs w:val="20"/>
@@ -1972,7 +2090,7 @@
       </w:r>
       <w:r>
         <w:rPr>
-          <w:rFonts w:ascii="Consolas" w:eastAsia="Consolas" w:hAnsi="Consolas" w:cs="Consolas"/>
+          <w:rFonts w:eastAsia="Consolas" w:cs="Consolas"/>
           <w:color w:val="333333"/>
           <w:sz w:val="20"/>
           <w:szCs w:val="20"/>
@@ -1981,7 +2099,7 @@
       </w:r>
       <w:r>
         <w:rPr>
-          <w:rFonts w:ascii="Quattrocento Sans" w:eastAsia="Quattrocento Sans" w:hAnsi="Quattrocento Sans" w:cs="Quattrocento Sans"/>
+          <w:rFonts w:eastAsia="Quattrocento Sans" w:cs="Quattrocento Sans"/>
           <w:color w:val="333333"/>
           <w:sz w:val="24"/>
           <w:szCs w:val="24"/>
@@ -1991,7 +2109,7 @@
       </w:r>
       <w:r>
         <w:rPr>
-          <w:rFonts w:ascii="Quattrocento Sans" w:eastAsia="Quattrocento Sans" w:hAnsi="Quattrocento Sans" w:cs="Quattrocento Sans"/>
+          <w:rFonts w:eastAsia="Quattrocento Sans" w:cs="Quattrocento Sans"/>
           <w:color w:val="333333"/>
           <w:sz w:val="24"/>
           <w:szCs w:val="24"/>
@@ -2001,7 +2119,7 @@
       </w:r>
       <w:r>
         <w:rPr>
-          <w:rFonts w:ascii="Quattrocento Sans" w:eastAsia="Quattrocento Sans" w:hAnsi="Quattrocento Sans" w:cs="Quattrocento Sans"/>
+          <w:rFonts w:eastAsia="Quattrocento Sans" w:cs="Quattrocento Sans"/>
           <w:i/>
           <w:color w:val="333333"/>
           <w:sz w:val="24"/>
@@ -2011,7 +2129,7 @@
       </w:r>
       <w:r>
         <w:rPr>
-          <w:rFonts w:ascii="Quattrocento Sans" w:eastAsia="Quattrocento Sans" w:hAnsi="Quattrocento Sans" w:cs="Quattrocento Sans"/>
+          <w:rFonts w:eastAsia="Quattrocento Sans" w:cs="Quattrocento Sans"/>
           <w:color w:val="333333"/>
           <w:sz w:val="24"/>
           <w:szCs w:val="24"/>
@@ -2021,7 +2139,7 @@
       </w:r>
       <w:r>
         <w:rPr>
-          <w:rFonts w:ascii="Quattrocento Sans" w:eastAsia="Quattrocento Sans" w:hAnsi="Quattrocento Sans" w:cs="Quattrocento Sans"/>
+          <w:rFonts w:eastAsia="Quattrocento Sans" w:cs="Quattrocento Sans"/>
           <w:i/>
           <w:color w:val="333333"/>
           <w:sz w:val="24"/>
@@ -2031,7 +2149,7 @@
       </w:r>
       <w:r>
         <w:rPr>
-          <w:rFonts w:ascii="Quattrocento Sans" w:eastAsia="Quattrocento Sans" w:hAnsi="Quattrocento Sans" w:cs="Quattrocento Sans"/>
+          <w:rFonts w:eastAsia="Quattrocento Sans" w:cs="Quattrocento Sans"/>
           <w:color w:val="333333"/>
           <w:sz w:val="24"/>
           <w:szCs w:val="24"/>
@@ -2040,7 +2158,7 @@
       </w:r>
       <w:r>
         <w:rPr>
-          <w:rFonts w:ascii="Consolas" w:eastAsia="Consolas" w:hAnsi="Consolas" w:cs="Consolas"/>
+          <w:rFonts w:eastAsia="Consolas" w:cs="Consolas"/>
           <w:color w:val="333333"/>
           <w:sz w:val="20"/>
           <w:szCs w:val="20"/>
@@ -2049,7 +2167,7 @@
       </w:r>
       <w:r>
         <w:rPr>
-          <w:rFonts w:ascii="Quattrocento Sans" w:eastAsia="Quattrocento Sans" w:hAnsi="Quattrocento Sans" w:cs="Quattrocento Sans"/>
+          <w:rFonts w:eastAsia="Quattrocento Sans" w:cs="Quattrocento Sans"/>
           <w:color w:val="333333"/>
           <w:sz w:val="24"/>
           <w:szCs w:val="24"/>
@@ -2058,7 +2176,7 @@
       </w:r>
       <w:r>
         <w:rPr>
-          <w:rFonts w:ascii="Quattrocento Sans" w:eastAsia="Quattrocento Sans" w:hAnsi="Quattrocento Sans" w:cs="Quattrocento Sans"/>
+          <w:rFonts w:eastAsia="Quattrocento Sans" w:cs="Quattrocento Sans"/>
           <w:color w:val="333333"/>
           <w:sz w:val="24"/>
           <w:szCs w:val="24"/>
@@ -2068,7 +2186,7 @@
       </w:r>
       <w:r>
         <w:rPr>
-          <w:rFonts w:ascii="Quattrocento Sans" w:eastAsia="Quattrocento Sans" w:hAnsi="Quattrocento Sans" w:cs="Quattrocento Sans"/>
+          <w:rFonts w:eastAsia="Quattrocento Sans" w:cs="Quattrocento Sans"/>
           <w:i/>
           <w:color w:val="333333"/>
           <w:sz w:val="24"/>
@@ -2078,7 +2196,7 @@
       </w:r>
       <w:r>
         <w:rPr>
-          <w:rFonts w:ascii="Quattrocento Sans" w:eastAsia="Quattrocento Sans" w:hAnsi="Quattrocento Sans" w:cs="Quattrocento Sans"/>
+          <w:rFonts w:eastAsia="Quattrocento Sans" w:cs="Quattrocento Sans"/>
           <w:color w:val="333333"/>
           <w:sz w:val="24"/>
           <w:szCs w:val="24"/>
@@ -2089,7 +2207,7 @@
     <w:p>
       <w:r>
         <w:rPr>
-          <w:rFonts w:ascii="Quattrocento Sans" w:eastAsia="Quattrocento Sans" w:hAnsi="Quattrocento Sans" w:cs="Quattrocento Sans"/>
+          <w:rFonts w:eastAsia="Quattrocento Sans" w:cs="Quattrocento Sans"/>
           <w:color w:val="333333"/>
           <w:sz w:val="24"/>
           <w:szCs w:val="24"/>
@@ -2098,7 +2216,7 @@
       </w:r>
       <w:r>
         <w:rPr>
-          <w:rFonts w:ascii="Quattrocento Sans" w:eastAsia="Quattrocento Sans" w:hAnsi="Quattrocento Sans" w:cs="Quattrocento Sans"/>
+          <w:rFonts w:eastAsia="Quattrocento Sans" w:cs="Quattrocento Sans"/>
           <w:i/>
           <w:color w:val="333333"/>
           <w:sz w:val="24"/>
@@ -2108,12 +2226,21 @@
       </w:r>
       <w:r>
         <w:rPr>
-          <w:rFonts w:ascii="Quattrocento Sans" w:eastAsia="Quattrocento Sans" w:hAnsi="Quattrocento Sans" w:cs="Quattrocento Sans"/>
+          <w:rFonts w:eastAsia="Quattrocento Sans" w:cs="Quattrocento Sans"/>
           <w:color w:val="333333"/>
           <w:sz w:val="24"/>
           <w:szCs w:val="24"/>
         </w:rPr>
         <w:t>.</w:t>
+      </w:r>
+      <w:r>
+        <w:rPr>
+          <w:rFonts w:eastAsia="Quattrocento Sans" w:cs="Quattrocento Sans"/>
+          <w:color w:val="333333"/>
+          <w:sz w:val="24"/>
+          <w:szCs w:val="24"/>
+        </w:rPr>
+        <w:t xml:space="preserve"> [Please check the screenshot]</w:t>
       </w:r>
     </w:p>
     <w:p>
@@ -2184,6 +2311,7 @@
         <w:rPr>
           <w:b/>
         </w:rPr>
+        <w:lastRenderedPageBreak/>
         <w:t>It’</w:t>
       </w:r>
       <w:r>
@@ -2197,15 +2325,15 @@
       <w:pPr>
         <w:spacing w:after="240" w:line="240" w:lineRule="auto"/>
         <w:rPr>
-          <w:rFonts w:ascii="Quattrocento Sans" w:eastAsia="Quattrocento Sans" w:hAnsi="Quattrocento Sans" w:cs="Quattrocento Sans"/>
-          <w:color w:val="333333"/>
-          <w:sz w:val="24"/>
-          <w:szCs w:val="24"/>
-        </w:rPr>
-      </w:pPr>
-      <w:r>
-        <w:rPr>
-          <w:rFonts w:ascii="Quattrocento Sans" w:eastAsia="Quattrocento Sans" w:hAnsi="Quattrocento Sans" w:cs="Quattrocento Sans"/>
+          <w:rFonts w:eastAsia="Quattrocento Sans" w:cs="Quattrocento Sans"/>
+          <w:color w:val="333333"/>
+          <w:sz w:val="24"/>
+          <w:szCs w:val="24"/>
+        </w:rPr>
+      </w:pPr>
+      <w:r>
+        <w:rPr>
+          <w:rFonts w:eastAsia="Quattrocento Sans" w:cs="Quattrocento Sans"/>
           <w:color w:val="333333"/>
           <w:sz w:val="24"/>
           <w:szCs w:val="24"/>
@@ -2214,7 +2342,7 @@
       </w:r>
       <w:r>
         <w:rPr>
-          <w:rFonts w:ascii="Quattrocento Sans" w:eastAsia="Quattrocento Sans" w:hAnsi="Quattrocento Sans" w:cs="Quattrocento Sans"/>
+          <w:rFonts w:eastAsia="Quattrocento Sans" w:cs="Quattrocento Sans"/>
           <w:i/>
           <w:color w:val="333333"/>
           <w:sz w:val="24"/>
@@ -2224,7 +2352,7 @@
       </w:r>
       <w:r>
         <w:rPr>
-          <w:rFonts w:ascii="Quattrocento Sans" w:eastAsia="Quattrocento Sans" w:hAnsi="Quattrocento Sans" w:cs="Quattrocento Sans"/>
+          <w:rFonts w:eastAsia="Quattrocento Sans" w:cs="Quattrocento Sans"/>
           <w:color w:val="333333"/>
           <w:sz w:val="24"/>
           <w:szCs w:val="24"/>
@@ -2233,7 +2361,7 @@
       </w:r>
       <w:r>
         <w:rPr>
-          <w:rFonts w:ascii="Quattrocento Sans" w:eastAsia="Quattrocento Sans" w:hAnsi="Quattrocento Sans" w:cs="Quattrocento Sans"/>
+          <w:rFonts w:eastAsia="Quattrocento Sans" w:cs="Quattrocento Sans"/>
           <w:i/>
           <w:color w:val="333333"/>
           <w:sz w:val="24"/>
@@ -2243,7 +2371,7 @@
       </w:r>
       <w:r>
         <w:rPr>
-          <w:rFonts w:ascii="Quattrocento Sans" w:eastAsia="Quattrocento Sans" w:hAnsi="Quattrocento Sans" w:cs="Quattrocento Sans"/>
+          <w:rFonts w:eastAsia="Quattrocento Sans" w:cs="Quattrocento Sans"/>
           <w:color w:val="333333"/>
           <w:sz w:val="24"/>
           <w:szCs w:val="24"/>
@@ -2255,15 +2383,15 @@
       <w:pPr>
         <w:spacing w:after="0" w:line="240" w:lineRule="auto"/>
         <w:rPr>
-          <w:rFonts w:ascii="Quattrocento Sans" w:eastAsia="Quattrocento Sans" w:hAnsi="Quattrocento Sans" w:cs="Quattrocento Sans"/>
-          <w:color w:val="333333"/>
-          <w:sz w:val="24"/>
-          <w:szCs w:val="24"/>
-        </w:rPr>
-      </w:pPr>
-      <w:r>
-        <w:rPr>
-          <w:rFonts w:ascii="Quattrocento Sans" w:eastAsia="Quattrocento Sans" w:hAnsi="Quattrocento Sans" w:cs="Quattrocento Sans"/>
+          <w:rFonts w:eastAsia="Quattrocento Sans" w:cs="Quattrocento Sans"/>
+          <w:color w:val="333333"/>
+          <w:sz w:val="24"/>
+          <w:szCs w:val="24"/>
+        </w:rPr>
+      </w:pPr>
+      <w:r>
+        <w:rPr>
+          <w:rFonts w:eastAsia="Quattrocento Sans" w:cs="Quattrocento Sans"/>
           <w:color w:val="333333"/>
           <w:sz w:val="24"/>
           <w:szCs w:val="24"/>
@@ -2272,7 +2400,7 @@
       </w:r>
       <w:r>
         <w:rPr>
-          <w:rFonts w:ascii="Consolas" w:eastAsia="Consolas" w:hAnsi="Consolas" w:cs="Consolas"/>
+          <w:rFonts w:eastAsia="Consolas" w:cs="Consolas"/>
           <w:color w:val="333333"/>
           <w:sz w:val="20"/>
           <w:szCs w:val="20"/>
@@ -2281,7 +2409,7 @@
       </w:r>
       <w:r>
         <w:rPr>
-          <w:rFonts w:ascii="Quattrocento Sans" w:eastAsia="Quattrocento Sans" w:hAnsi="Quattrocento Sans" w:cs="Quattrocento Sans"/>
+          <w:rFonts w:eastAsia="Quattrocento Sans" w:cs="Quattrocento Sans"/>
           <w:color w:val="333333"/>
           <w:sz w:val="24"/>
           <w:szCs w:val="24"/>
@@ -2291,21 +2419,12 @@
       </w:r>
       <w:r>
         <w:rPr>
-          <w:rFonts w:ascii="Quattrocento Sans" w:eastAsia="Quattrocento Sans" w:hAnsi="Quattrocento Sans" w:cs="Quattrocento Sans"/>
+          <w:rFonts w:eastAsia="Quattrocento Sans" w:cs="Quattrocento Sans"/>
           <w:color w:val="333333"/>
           <w:sz w:val="24"/>
           <w:szCs w:val="24"/>
         </w:rPr>
         <w:br/>
-      </w:r>
-      <w:r>
-        <w:rPr>
-          <w:rFonts w:ascii="Quattrocento Sans" w:eastAsia="Quattrocento Sans" w:hAnsi="Quattrocento Sans" w:cs="Quattrocento Sans"/>
-          <w:color w:val="333333"/>
-          <w:sz w:val="24"/>
-          <w:szCs w:val="24"/>
-        </w:rPr>
-        <w:lastRenderedPageBreak/>
         <w:t>See that it tells you the Effective hourly rate and the estimated monthly cost. This cost will barely impact your $300 credit.</w:t>
       </w:r>
     </w:p>
@@ -2313,20 +2432,49 @@
       <w:pPr>
         <w:spacing w:after="240" w:line="240" w:lineRule="auto"/>
         <w:rPr>
-          <w:rFonts w:ascii="Quattrocento Sans" w:eastAsia="Quattrocento Sans" w:hAnsi="Quattrocento Sans" w:cs="Quattrocento Sans"/>
-          <w:color w:val="333333"/>
-          <w:sz w:val="24"/>
-          <w:szCs w:val="24"/>
-        </w:rPr>
-      </w:pPr>
-      <w:r>
-        <w:rPr>
-          <w:rFonts w:ascii="Quattrocento Sans" w:eastAsia="Quattrocento Sans" w:hAnsi="Quattrocento Sans" w:cs="Quattrocento Sans"/>
-          <w:color w:val="333333"/>
-          <w:sz w:val="24"/>
-          <w:szCs w:val="24"/>
-        </w:rPr>
-        <w:t>Choose how many CPUs and how much memory you want. The default is sufficient. Note that more CPUs and more memory increase the cost.</w:t>
+          <w:rFonts w:eastAsia="Quattrocento Sans" w:cs="Quattrocento Sans"/>
+          <w:color w:val="333333"/>
+          <w:sz w:val="24"/>
+          <w:szCs w:val="24"/>
+        </w:rPr>
+      </w:pPr>
+      <w:r>
+        <w:rPr>
+          <w:rFonts w:eastAsia="Quattrocento Sans" w:cs="Quattrocento Sans"/>
+          <w:color w:val="333333"/>
+          <w:sz w:val="24"/>
+          <w:szCs w:val="24"/>
+        </w:rPr>
+        <w:t>Choose how many CPUs and how much memory you want. The default is sufficient. Note that more CPUs and more memory increase the cost</w:t>
+      </w:r>
+      <w:proofErr w:type="gramStart"/>
+      <w:r>
+        <w:rPr>
+          <w:rFonts w:eastAsia="Quattrocento Sans" w:cs="Quattrocento Sans"/>
+          <w:color w:val="333333"/>
+          <w:sz w:val="24"/>
+          <w:szCs w:val="24"/>
+        </w:rPr>
+        <w:t>.</w:t>
+      </w:r>
+      <w:r>
+        <w:rPr>
+          <w:rFonts w:eastAsia="Quattrocento Sans" w:cs="Quattrocento Sans"/>
+          <w:color w:val="333333"/>
+          <w:sz w:val="24"/>
+          <w:szCs w:val="24"/>
+        </w:rPr>
+        <w:t>[</w:t>
+      </w:r>
+      <w:proofErr w:type="gramEnd"/>
+      <w:r>
+        <w:rPr>
+          <w:rFonts w:eastAsia="Quattrocento Sans" w:cs="Quattrocento Sans"/>
+          <w:color w:val="333333"/>
+          <w:sz w:val="24"/>
+          <w:szCs w:val="24"/>
+        </w:rPr>
+        <w:t>Please check the screenshot]</w:t>
       </w:r>
     </w:p>
     <w:p>
@@ -2389,15 +2537,15 @@
       <w:pPr>
         <w:spacing w:after="240" w:line="240" w:lineRule="auto"/>
         <w:rPr>
-          <w:rFonts w:ascii="Quattrocento Sans" w:eastAsia="Quattrocento Sans" w:hAnsi="Quattrocento Sans" w:cs="Quattrocento Sans"/>
-          <w:color w:val="333333"/>
-          <w:sz w:val="24"/>
-          <w:szCs w:val="24"/>
-        </w:rPr>
-      </w:pPr>
-      <w:r>
-        <w:rPr>
-          <w:rFonts w:ascii="Quattrocento Sans" w:eastAsia="Quattrocento Sans" w:hAnsi="Quattrocento Sans" w:cs="Quattrocento Sans"/>
+          <w:rFonts w:eastAsia="Quattrocento Sans" w:cs="Quattrocento Sans"/>
+          <w:color w:val="333333"/>
+          <w:sz w:val="24"/>
+          <w:szCs w:val="24"/>
+        </w:rPr>
+      </w:pPr>
+      <w:r>
+        <w:rPr>
+          <w:rFonts w:eastAsia="Quattrocento Sans" w:cs="Quattrocento Sans"/>
           <w:color w:val="333333"/>
           <w:sz w:val="24"/>
           <w:szCs w:val="24"/>
@@ -2406,7 +2554,7 @@
       </w:r>
       <w:r>
         <w:rPr>
-          <w:rFonts w:ascii="Quattrocento Sans" w:eastAsia="Quattrocento Sans" w:hAnsi="Quattrocento Sans" w:cs="Quattrocento Sans"/>
+          <w:rFonts w:eastAsia="Quattrocento Sans" w:cs="Quattrocento Sans"/>
           <w:i/>
           <w:color w:val="333333"/>
           <w:sz w:val="24"/>
@@ -2416,7 +2564,7 @@
       </w:r>
       <w:r>
         <w:rPr>
-          <w:rFonts w:ascii="Quattrocento Sans" w:eastAsia="Quattrocento Sans" w:hAnsi="Quattrocento Sans" w:cs="Quattrocento Sans"/>
+          <w:rFonts w:eastAsia="Quattrocento Sans" w:cs="Quattrocento Sans"/>
           <w:color w:val="333333"/>
           <w:sz w:val="24"/>
           <w:szCs w:val="24"/>
@@ -2425,7 +2573,7 @@
       </w:r>
       <w:r>
         <w:rPr>
-          <w:rFonts w:ascii="Quattrocento Sans" w:eastAsia="Quattrocento Sans" w:hAnsi="Quattrocento Sans" w:cs="Quattrocento Sans"/>
+          <w:rFonts w:eastAsia="Quattrocento Sans" w:cs="Quattrocento Sans"/>
           <w:i/>
           <w:color w:val="333333"/>
           <w:sz w:val="24"/>
@@ -2435,7 +2583,7 @@
       </w:r>
       <w:r>
         <w:rPr>
-          <w:rFonts w:ascii="Quattrocento Sans" w:eastAsia="Quattrocento Sans" w:hAnsi="Quattrocento Sans" w:cs="Quattrocento Sans"/>
+          <w:rFonts w:eastAsia="Quattrocento Sans" w:cs="Quattrocento Sans"/>
           <w:color w:val="333333"/>
           <w:sz w:val="24"/>
           <w:szCs w:val="24"/>
@@ -2447,15 +2595,15 @@
       <w:pPr>
         <w:spacing w:after="240" w:line="240" w:lineRule="auto"/>
         <w:rPr>
-          <w:rFonts w:ascii="Quattrocento Sans" w:eastAsia="Quattrocento Sans" w:hAnsi="Quattrocento Sans" w:cs="Quattrocento Sans"/>
-          <w:color w:val="333333"/>
-          <w:sz w:val="24"/>
-          <w:szCs w:val="24"/>
-        </w:rPr>
-      </w:pPr>
-      <w:r>
-        <w:rPr>
-          <w:rFonts w:ascii="Quattrocento Sans" w:eastAsia="Quattrocento Sans" w:hAnsi="Quattrocento Sans" w:cs="Quattrocento Sans"/>
+          <w:rFonts w:eastAsia="Quattrocento Sans" w:cs="Quattrocento Sans"/>
+          <w:color w:val="333333"/>
+          <w:sz w:val="24"/>
+          <w:szCs w:val="24"/>
+        </w:rPr>
+      </w:pPr>
+      <w:r>
+        <w:rPr>
+          <w:rFonts w:eastAsia="Quattrocento Sans" w:cs="Quattrocento Sans"/>
           <w:color w:val="333333"/>
           <w:sz w:val="24"/>
           <w:szCs w:val="24"/>
@@ -2464,7 +2612,7 @@
       </w:r>
       <w:r>
         <w:rPr>
-          <w:rFonts w:ascii="Quattrocento Sans" w:eastAsia="Quattrocento Sans" w:hAnsi="Quattrocento Sans" w:cs="Quattrocento Sans"/>
+          <w:rFonts w:eastAsia="Quattrocento Sans" w:cs="Quattrocento Sans"/>
           <w:i/>
           <w:color w:val="333333"/>
           <w:sz w:val="24"/>
@@ -2474,7 +2622,7 @@
       </w:r>
       <w:r>
         <w:rPr>
-          <w:rFonts w:ascii="Quattrocento Sans" w:eastAsia="Quattrocento Sans" w:hAnsi="Quattrocento Sans" w:cs="Quattrocento Sans"/>
+          <w:rFonts w:eastAsia="Quattrocento Sans" w:cs="Quattrocento Sans"/>
           <w:color w:val="333333"/>
           <w:sz w:val="24"/>
           <w:szCs w:val="24"/>
@@ -2483,7 +2631,7 @@
       </w:r>
       <w:r>
         <w:rPr>
-          <w:rFonts w:ascii="Quattrocento Sans" w:eastAsia="Quattrocento Sans" w:hAnsi="Quattrocento Sans" w:cs="Quattrocento Sans"/>
+          <w:rFonts w:eastAsia="Quattrocento Sans" w:cs="Quattrocento Sans"/>
           <w:i/>
           <w:color w:val="333333"/>
           <w:sz w:val="24"/>
@@ -2493,7 +2641,7 @@
       </w:r>
       <w:r>
         <w:rPr>
-          <w:rFonts w:ascii="Quattrocento Sans" w:eastAsia="Quattrocento Sans" w:hAnsi="Quattrocento Sans" w:cs="Quattrocento Sans"/>
+          <w:rFonts w:eastAsia="Quattrocento Sans" w:cs="Quattrocento Sans"/>
           <w:color w:val="333333"/>
           <w:sz w:val="24"/>
           <w:szCs w:val="24"/>
@@ -2502,7 +2650,7 @@
       </w:r>
       <w:r>
         <w:rPr>
-          <w:rFonts w:ascii="Quattrocento Sans" w:eastAsia="Quattrocento Sans" w:hAnsi="Quattrocento Sans" w:cs="Quattrocento Sans"/>
+          <w:rFonts w:eastAsia="Quattrocento Sans" w:cs="Quattrocento Sans"/>
           <w:i/>
           <w:color w:val="333333"/>
           <w:sz w:val="24"/>
@@ -2512,17 +2660,16 @@
       </w:r>
       <w:r>
         <w:rPr>
-          <w:rFonts w:ascii="Quattrocento Sans" w:eastAsia="Quattrocento Sans" w:hAnsi="Quattrocento Sans" w:cs="Quattrocento Sans"/>
+          <w:rFonts w:eastAsia="Quattrocento Sans" w:cs="Quattrocento Sans"/>
           <w:color w:val="333333"/>
           <w:sz w:val="24"/>
           <w:szCs w:val="24"/>
         </w:rPr>
         <w:t> of 200. Select </w:t>
       </w:r>
-      <w:proofErr w:type="spellStart"/>
-      <w:r>
-        <w:rPr>
-          <w:rFonts w:ascii="Quattrocento Sans" w:eastAsia="Quattrocento Sans" w:hAnsi="Quattrocento Sans" w:cs="Quattrocento Sans"/>
+      <w:r>
+        <w:rPr>
+          <w:rFonts w:eastAsia="Quattrocento Sans" w:cs="Quattrocento Sans"/>
           <w:i/>
           <w:color w:val="333333"/>
           <w:sz w:val="24"/>
@@ -2530,30 +2677,49 @@
         </w:rPr>
         <w:t>Select</w:t>
       </w:r>
-      <w:proofErr w:type="spellEnd"/>
-      <w:r>
-        <w:rPr>
-          <w:rFonts w:ascii="Quattrocento Sans" w:eastAsia="Quattrocento Sans" w:hAnsi="Quattrocento Sans" w:cs="Quattrocento Sans"/>
+      <w:proofErr w:type="gramStart"/>
+      <w:r>
+        <w:rPr>
+          <w:rFonts w:eastAsia="Quattrocento Sans" w:cs="Quattrocento Sans"/>
           <w:color w:val="333333"/>
           <w:sz w:val="24"/>
           <w:szCs w:val="24"/>
         </w:rPr>
         <w:t>.</w:t>
       </w:r>
+      <w:r>
+        <w:rPr>
+          <w:rFonts w:eastAsia="Quattrocento Sans" w:cs="Quattrocento Sans"/>
+          <w:color w:val="333333"/>
+          <w:sz w:val="24"/>
+          <w:szCs w:val="24"/>
+        </w:rPr>
+        <w:t>[</w:t>
+      </w:r>
+      <w:proofErr w:type="gramEnd"/>
+      <w:r>
+        <w:rPr>
+          <w:rFonts w:eastAsia="Quattrocento Sans" w:cs="Quattrocento Sans"/>
+          <w:color w:val="333333"/>
+          <w:sz w:val="24"/>
+          <w:szCs w:val="24"/>
+        </w:rPr>
+        <w:t>Please check the screenshot]</w:t>
+      </w:r>
     </w:p>
     <w:p>
       <w:pPr>
         <w:spacing w:after="240" w:line="240" w:lineRule="auto"/>
         <w:rPr>
-          <w:rFonts w:ascii="Quattrocento Sans" w:eastAsia="Quattrocento Sans" w:hAnsi="Quattrocento Sans" w:cs="Quattrocento Sans"/>
-          <w:color w:val="333333"/>
-          <w:sz w:val="24"/>
-          <w:szCs w:val="24"/>
-        </w:rPr>
-      </w:pPr>
-      <w:r>
-        <w:rPr>
-          <w:rFonts w:ascii="Quattrocento Sans" w:eastAsia="Quattrocento Sans" w:hAnsi="Quattrocento Sans" w:cs="Quattrocento Sans"/>
+          <w:rFonts w:eastAsia="Quattrocento Sans" w:cs="Quattrocento Sans"/>
+          <w:color w:val="333333"/>
+          <w:sz w:val="24"/>
+          <w:szCs w:val="24"/>
+        </w:rPr>
+      </w:pPr>
+      <w:r>
+        <w:rPr>
+          <w:rFonts w:eastAsia="Quattrocento Sans" w:cs="Quattrocento Sans"/>
           <w:noProof/>
           <w:color w:val="333333"/>
           <w:sz w:val="24"/>
@@ -2614,15 +2780,15 @@
       <w:pPr>
         <w:spacing w:after="240" w:line="240" w:lineRule="auto"/>
         <w:rPr>
-          <w:rFonts w:ascii="Quattrocento Sans" w:eastAsia="Quattrocento Sans" w:hAnsi="Quattrocento Sans" w:cs="Quattrocento Sans"/>
-          <w:color w:val="333333"/>
-          <w:sz w:val="24"/>
-          <w:szCs w:val="24"/>
-        </w:rPr>
-      </w:pPr>
-      <w:r>
-        <w:rPr>
-          <w:rFonts w:ascii="Quattrocento Sans" w:eastAsia="Quattrocento Sans" w:hAnsi="Quattrocento Sans" w:cs="Quattrocento Sans"/>
+          <w:rFonts w:eastAsia="Quattrocento Sans" w:cs="Quattrocento Sans"/>
+          <w:color w:val="333333"/>
+          <w:sz w:val="24"/>
+          <w:szCs w:val="24"/>
+        </w:rPr>
+      </w:pPr>
+      <w:r>
+        <w:rPr>
+          <w:rFonts w:eastAsia="Quattrocento Sans" w:cs="Quattrocento Sans"/>
           <w:color w:val="333333"/>
           <w:sz w:val="24"/>
           <w:szCs w:val="24"/>
@@ -2631,7 +2797,7 @@
       </w:r>
       <w:r>
         <w:rPr>
-          <w:rFonts w:ascii="Quattrocento Sans" w:eastAsia="Quattrocento Sans" w:hAnsi="Quattrocento Sans" w:cs="Quattrocento Sans"/>
+          <w:rFonts w:eastAsia="Quattrocento Sans" w:cs="Quattrocento Sans"/>
           <w:i/>
           <w:color w:val="333333"/>
           <w:sz w:val="24"/>
@@ -2641,7 +2807,7 @@
       </w:r>
       <w:r>
         <w:rPr>
-          <w:rFonts w:ascii="Quattrocento Sans" w:eastAsia="Quattrocento Sans" w:hAnsi="Quattrocento Sans" w:cs="Quattrocento Sans"/>
+          <w:rFonts w:eastAsia="Quattrocento Sans" w:cs="Quattrocento Sans"/>
           <w:color w:val="333333"/>
           <w:sz w:val="24"/>
           <w:szCs w:val="24"/>
@@ -2653,86 +2819,56 @@
       <w:pPr>
         <w:spacing w:after="240" w:line="240" w:lineRule="auto"/>
         <w:rPr>
-          <w:rFonts w:ascii="Quattrocento Sans" w:eastAsia="Quattrocento Sans" w:hAnsi="Quattrocento Sans" w:cs="Quattrocento Sans"/>
-          <w:color w:val="333333"/>
-          <w:sz w:val="24"/>
-          <w:szCs w:val="24"/>
-        </w:rPr>
-      </w:pPr>
-      <w:r>
-        <w:rPr>
-          <w:rFonts w:ascii="Quattrocento Sans" w:eastAsia="Quattrocento Sans" w:hAnsi="Quattrocento Sans" w:cs="Quattrocento Sans"/>
-          <w:color w:val="333333"/>
-          <w:sz w:val="24"/>
-          <w:szCs w:val="24"/>
-        </w:rPr>
+          <w:rFonts w:eastAsia="Quattrocento Sans" w:cs="Quattrocento Sans"/>
+          <w:color w:val="333333"/>
+          <w:sz w:val="24"/>
+          <w:szCs w:val="24"/>
+        </w:rPr>
+      </w:pPr>
+      <w:r>
+        <w:rPr>
+          <w:rFonts w:eastAsia="Quattrocento Sans" w:cs="Quattrocento Sans"/>
+          <w:color w:val="333333"/>
+          <w:sz w:val="24"/>
+          <w:szCs w:val="24"/>
+        </w:rPr>
+        <w:lastRenderedPageBreak/>
         <w:t>You should see the VM Instance. Note that it is running.</w:t>
       </w:r>
     </w:p>
     <w:p>
       <w:pPr>
         <w:rPr>
-          <w:rFonts w:ascii="Quattrocento Sans" w:eastAsia="Quattrocento Sans" w:hAnsi="Quattrocento Sans" w:cs="Quattrocento Sans"/>
-          <w:color w:val="333333"/>
-          <w:sz w:val="24"/>
-          <w:szCs w:val="24"/>
-        </w:rPr>
-      </w:pPr>
-    </w:p>
-    <w:p>
-      <w:pPr>
-        <w:rPr>
-          <w:rFonts w:ascii="Quattrocento Sans" w:eastAsia="Quattrocento Sans" w:hAnsi="Quattrocento Sans" w:cs="Quattrocento Sans"/>
-          <w:color w:val="333333"/>
-          <w:sz w:val="24"/>
-          <w:szCs w:val="24"/>
-        </w:rPr>
-      </w:pPr>
-    </w:p>
-    <w:p>
-      <w:pPr>
-        <w:rPr>
-          <w:rFonts w:ascii="Quattrocento Sans" w:eastAsia="Quattrocento Sans" w:hAnsi="Quattrocento Sans" w:cs="Quattrocento Sans"/>
-          <w:color w:val="333333"/>
-          <w:sz w:val="24"/>
-          <w:szCs w:val="24"/>
-        </w:rPr>
-      </w:pPr>
-    </w:p>
-    <w:p>
-      <w:pPr>
-        <w:rPr>
-          <w:rFonts w:ascii="Quattrocento Sans" w:eastAsia="Quattrocento Sans" w:hAnsi="Quattrocento Sans" w:cs="Quattrocento Sans"/>
-          <w:b/>
-          <w:color w:val="333333"/>
-          <w:sz w:val="24"/>
-          <w:szCs w:val="24"/>
-        </w:rPr>
-      </w:pPr>
-      <w:r>
-        <w:rPr>
-          <w:rFonts w:ascii="Quattrocento Sans" w:eastAsia="Quattrocento Sans" w:hAnsi="Quattrocento Sans" w:cs="Quattrocento Sans"/>
-          <w:b/>
-          <w:color w:val="333333"/>
-          <w:sz w:val="24"/>
-          <w:szCs w:val="24"/>
-        </w:rPr>
-        <w:lastRenderedPageBreak/>
+          <w:rFonts w:eastAsia="Quattrocento Sans" w:cs="Quattrocento Sans"/>
+          <w:b/>
+          <w:color w:val="333333"/>
+          <w:sz w:val="24"/>
+          <w:szCs w:val="24"/>
+        </w:rPr>
+      </w:pPr>
+      <w:r>
+        <w:rPr>
+          <w:rFonts w:eastAsia="Quattrocento Sans" w:cs="Quattrocento Sans"/>
+          <w:b/>
+          <w:color w:val="333333"/>
+          <w:sz w:val="24"/>
+          <w:szCs w:val="24"/>
+        </w:rPr>
         <w:t xml:space="preserve">Work with SSH: </w:t>
       </w:r>
     </w:p>
     <w:p>
       <w:pPr>
         <w:rPr>
-          <w:rFonts w:ascii="Quattrocento Sans" w:eastAsia="Quattrocento Sans" w:hAnsi="Quattrocento Sans" w:cs="Quattrocento Sans"/>
-          <w:color w:val="333333"/>
-          <w:sz w:val="24"/>
-          <w:szCs w:val="24"/>
-        </w:rPr>
-      </w:pPr>
-      <w:r>
-        <w:rPr>
-          <w:rFonts w:ascii="Quattrocento Sans" w:eastAsia="Quattrocento Sans" w:hAnsi="Quattrocento Sans" w:cs="Quattrocento Sans"/>
+          <w:rFonts w:eastAsia="Quattrocento Sans" w:cs="Quattrocento Sans"/>
+          <w:color w:val="333333"/>
+          <w:sz w:val="24"/>
+          <w:szCs w:val="24"/>
+        </w:rPr>
+      </w:pPr>
+      <w:r>
+        <w:rPr>
+          <w:rFonts w:eastAsia="Quattrocento Sans" w:cs="Quattrocento Sans"/>
           <w:i/>
           <w:color w:val="333333"/>
           <w:sz w:val="24"/>
@@ -2742,7 +2878,7 @@
       </w:r>
       <w:r>
         <w:rPr>
-          <w:rFonts w:ascii="Quattrocento Sans" w:eastAsia="Quattrocento Sans" w:hAnsi="Quattrocento Sans" w:cs="Quattrocento Sans"/>
+          <w:rFonts w:eastAsia="Quattrocento Sans" w:cs="Quattrocento Sans"/>
           <w:color w:val="333333"/>
           <w:sz w:val="24"/>
           <w:szCs w:val="24"/>
@@ -2750,12 +2886,11 @@
         <w:t> at the right-hand side of the line of information about your new lab computer. This will open a new browser window with a terminal connection.</w:t>
       </w:r>
     </w:p>
-    <w:p/>
     <w:p>
       <w:pPr>
         <w:spacing w:after="240" w:line="240" w:lineRule="auto"/>
         <w:rPr>
-          <w:rFonts w:ascii="Quattrocento Sans" w:eastAsia="Quattrocento Sans" w:hAnsi="Quattrocento Sans" w:cs="Quattrocento Sans"/>
+          <w:rFonts w:eastAsia="Quattrocento Sans" w:cs="Quattrocento Sans"/>
           <w:color w:val="333333"/>
           <w:sz w:val="24"/>
           <w:szCs w:val="24"/>
@@ -2769,7 +2904,7 @@
       </w:r>
       <w:r>
         <w:rPr>
-          <w:rFonts w:ascii="Quattrocento Sans" w:eastAsia="Quattrocento Sans" w:hAnsi="Quattrocento Sans" w:cs="Quattrocento Sans"/>
+          <w:rFonts w:eastAsia="Quattrocento Sans" w:cs="Quattrocento Sans"/>
           <w:color w:val="333333"/>
           <w:sz w:val="24"/>
           <w:szCs w:val="24"/>
@@ -2778,7 +2913,7 @@
       </w:r>
       <w:r>
         <w:rPr>
-          <w:rFonts w:ascii="Quattrocento Sans" w:eastAsia="Quattrocento Sans" w:hAnsi="Quattrocento Sans" w:cs="Quattrocento Sans"/>
+          <w:rFonts w:eastAsia="Quattrocento Sans" w:cs="Quattrocento Sans"/>
           <w:i/>
           <w:color w:val="333333"/>
           <w:sz w:val="24"/>
@@ -2788,7 +2923,7 @@
       </w:r>
       <w:r>
         <w:rPr>
-          <w:rFonts w:ascii="Quattrocento Sans" w:eastAsia="Quattrocento Sans" w:hAnsi="Quattrocento Sans" w:cs="Quattrocento Sans"/>
+          <w:rFonts w:eastAsia="Quattrocento Sans" w:cs="Quattrocento Sans"/>
           <w:color w:val="333333"/>
           <w:sz w:val="24"/>
           <w:szCs w:val="24"/>
@@ -2797,7 +2932,7 @@
       </w:r>
       <w:r>
         <w:rPr>
-          <w:rFonts w:ascii="Quattrocento Sans" w:eastAsia="Quattrocento Sans" w:hAnsi="Quattrocento Sans" w:cs="Quattrocento Sans"/>
+          <w:rFonts w:eastAsia="Quattrocento Sans" w:cs="Quattrocento Sans"/>
           <w:i/>
           <w:color w:val="333333"/>
           <w:sz w:val="24"/>
@@ -2807,7 +2942,7 @@
       </w:r>
       <w:r>
         <w:rPr>
-          <w:rFonts w:ascii="Quattrocento Sans" w:eastAsia="Quattrocento Sans" w:hAnsi="Quattrocento Sans" w:cs="Quattrocento Sans"/>
+          <w:rFonts w:eastAsia="Quattrocento Sans" w:cs="Quattrocento Sans"/>
           <w:color w:val="333333"/>
           <w:sz w:val="24"/>
           <w:szCs w:val="24"/>
@@ -2816,7 +2951,7 @@
       </w:r>
       <w:r>
         <w:rPr>
-          <w:rFonts w:ascii="Quattrocento Sans" w:eastAsia="Quattrocento Sans" w:hAnsi="Quattrocento Sans" w:cs="Quattrocento Sans"/>
+          <w:rFonts w:eastAsia="Quattrocento Sans" w:cs="Quattrocento Sans"/>
           <w:i/>
           <w:color w:val="333333"/>
           <w:sz w:val="24"/>
@@ -2826,7 +2961,7 @@
       </w:r>
       <w:r>
         <w:rPr>
-          <w:rFonts w:ascii="Quattrocento Sans" w:eastAsia="Quattrocento Sans" w:hAnsi="Quattrocento Sans" w:cs="Quattrocento Sans"/>
+          <w:rFonts w:eastAsia="Quattrocento Sans" w:cs="Quattrocento Sans"/>
           <w:color w:val="333333"/>
           <w:sz w:val="24"/>
           <w:szCs w:val="24"/>
@@ -2836,7 +2971,7 @@
       <w:proofErr w:type="spellStart"/>
       <w:r>
         <w:rPr>
-          <w:rFonts w:ascii="Quattrocento Sans" w:eastAsia="Quattrocento Sans" w:hAnsi="Quattrocento Sans" w:cs="Quattrocento Sans"/>
+          <w:rFonts w:eastAsia="Quattrocento Sans" w:cs="Quattrocento Sans"/>
           <w:color w:val="333333"/>
           <w:sz w:val="24"/>
           <w:szCs w:val="24"/>
@@ -2846,12 +2981,21 @@
       <w:proofErr w:type="spellEnd"/>
       <w:r>
         <w:rPr>
-          <w:rFonts w:ascii="Quattrocento Sans" w:eastAsia="Quattrocento Sans" w:hAnsi="Quattrocento Sans" w:cs="Quattrocento Sans"/>
+          <w:rFonts w:eastAsia="Quattrocento Sans" w:cs="Quattrocento Sans"/>
           <w:color w:val="333333"/>
           <w:sz w:val="24"/>
           <w:szCs w:val="24"/>
         </w:rPr>
         <w:t>:~$"</w:t>
+      </w:r>
+      <w:r>
+        <w:rPr>
+          <w:rFonts w:eastAsia="Quattrocento Sans" w:cs="Quattrocento Sans"/>
+          <w:color w:val="333333"/>
+          <w:sz w:val="24"/>
+          <w:szCs w:val="24"/>
+        </w:rPr>
+        <w:t xml:space="preserve"> [Please check the below screenshot]</w:t>
       </w:r>
     </w:p>
     <w:p>
@@ -2915,15 +3059,15 @@
       <w:pPr>
         <w:spacing w:after="240" w:line="240" w:lineRule="auto"/>
         <w:rPr>
-          <w:rFonts w:ascii="Quattrocento Sans" w:eastAsia="Quattrocento Sans" w:hAnsi="Quattrocento Sans" w:cs="Quattrocento Sans"/>
-          <w:color w:val="333333"/>
-          <w:sz w:val="24"/>
-          <w:szCs w:val="24"/>
-        </w:rPr>
-      </w:pPr>
-      <w:r>
-        <w:rPr>
-          <w:rFonts w:ascii="Quattrocento Sans" w:eastAsia="Quattrocento Sans" w:hAnsi="Quattrocento Sans" w:cs="Quattrocento Sans"/>
+          <w:rFonts w:eastAsia="Quattrocento Sans" w:cs="Quattrocento Sans"/>
+          <w:color w:val="333333"/>
+          <w:sz w:val="24"/>
+          <w:szCs w:val="24"/>
+        </w:rPr>
+      </w:pPr>
+      <w:r>
+        <w:rPr>
+          <w:rFonts w:eastAsia="Quattrocento Sans" w:cs="Quattrocento Sans"/>
           <w:color w:val="333333"/>
           <w:sz w:val="24"/>
           <w:szCs w:val="24"/>
@@ -2933,17 +3077,17 @@
     </w:p>
     <w:p>
       <w:pPr>
+        <w:shd w:val="clear" w:color="auto" w:fill="BFBFBF" w:themeFill="background1" w:themeFillShade="BF"/>
         <w:spacing w:after="0" w:line="240" w:lineRule="auto"/>
         <w:rPr>
-          <w:rFonts w:ascii="Quattrocento Sans" w:eastAsia="Quattrocento Sans" w:hAnsi="Quattrocento Sans" w:cs="Quattrocento Sans"/>
-          <w:color w:val="333333"/>
-          <w:sz w:val="24"/>
-          <w:szCs w:val="24"/>
-        </w:rPr>
-      </w:pPr>
-      <w:r>
-        <w:rPr>
-          <w:rFonts w:ascii="Quattrocento Sans" w:eastAsia="Quattrocento Sans" w:hAnsi="Quattrocento Sans" w:cs="Quattrocento Sans"/>
+          <w:rFonts w:asciiTheme="majorHAnsi" w:eastAsia="Quattrocento Sans" w:hAnsiTheme="majorHAnsi" w:cs="Segoe UI"/>
+          <w:i/>
+          <w:color w:val="333333"/>
+        </w:rPr>
+      </w:pPr>
+      <w:r>
+        <w:rPr>
+          <w:rFonts w:eastAsia="Quattrocento Sans" w:cs="Quattrocento Sans"/>
           <w:color w:val="333333"/>
           <w:sz w:val="24"/>
           <w:szCs w:val="24"/>
@@ -2952,7 +3096,7 @@
       </w:r>
       <w:r>
         <w:rPr>
-          <w:rFonts w:ascii="Quattrocento Sans" w:eastAsia="Quattrocento Sans" w:hAnsi="Quattrocento Sans" w:cs="Quattrocento Sans"/>
+          <w:rFonts w:eastAsia="Quattrocento Sans" w:cs="Quattrocento Sans"/>
           <w:color w:val="333333"/>
           <w:sz w:val="24"/>
           <w:szCs w:val="24"/>
@@ -2963,239 +3107,350 @@
       <w:proofErr w:type="gramStart"/>
       <w:r>
         <w:rPr>
-          <w:rFonts w:ascii="Consolas" w:eastAsia="Consolas" w:hAnsi="Consolas" w:cs="Consolas"/>
+          <w:rFonts w:asciiTheme="majorHAnsi" w:eastAsia="Consolas" w:hAnsiTheme="majorHAnsi" w:cs="Segoe UI"/>
+          <w:i/>
+          <w:color w:val="333333"/>
+        </w:rPr>
+        <w:t>ls</w:t>
+      </w:r>
+      <w:proofErr w:type="spellEnd"/>
+      <w:proofErr w:type="gramEnd"/>
+      <w:r>
+        <w:rPr>
+          <w:rFonts w:asciiTheme="majorHAnsi" w:eastAsia="Consolas" w:hAnsiTheme="majorHAnsi" w:cs="Segoe UI"/>
+          <w:i/>
+          <w:color w:val="333333"/>
+        </w:rPr>
+        <w:t xml:space="preserve"> -l</w:t>
+      </w:r>
+    </w:p>
+    <w:p/>
+    <w:p>
+      <w:pPr>
+        <w:rPr>
+          <w:b/>
+        </w:rPr>
+      </w:pPr>
+      <w:r>
+        <w:rPr>
+          <w:b/>
+        </w:rPr>
+        <w:t>Exercise -1</w:t>
+      </w:r>
+      <w:r>
+        <w:rPr>
+          <w:b/>
+        </w:rPr>
+        <w:t xml:space="preserve">: </w:t>
+      </w:r>
+      <w:r>
+        <w:rPr>
+          <w:b/>
+        </w:rPr>
+        <w:t xml:space="preserve"> Let’s in</w:t>
+      </w:r>
+      <w:r>
+        <w:rPr>
+          <w:b/>
+        </w:rPr>
+        <w:t>s</w:t>
+      </w:r>
+      <w:r>
+        <w:rPr>
+          <w:b/>
+        </w:rPr>
+        <w:t>tall maven.</w:t>
+      </w:r>
+    </w:p>
+    <w:p>
+      <w:pPr>
+        <w:spacing w:after="0" w:line="240" w:lineRule="auto"/>
+        <w:rPr>
+          <w:rFonts w:eastAsia="Quattrocento Sans" w:cs="Quattrocento Sans"/>
+          <w:color w:val="333333"/>
+          <w:sz w:val="24"/>
+          <w:szCs w:val="24"/>
+        </w:rPr>
+      </w:pPr>
+      <w:r>
+        <w:rPr>
+          <w:rFonts w:eastAsia="Quattrocento Sans" w:cs="Quattrocento Sans"/>
+          <w:color w:val="333333"/>
+          <w:sz w:val="24"/>
+          <w:szCs w:val="24"/>
+        </w:rPr>
+        <w:t xml:space="preserve">We will now install Maven. You need to be root, so </w:t>
+      </w:r>
+      <w:r>
+        <w:rPr>
+          <w:rFonts w:eastAsia="Quattrocento Sans" w:cs="Quattrocento Sans"/>
+          <w:color w:val="333333"/>
+          <w:sz w:val="24"/>
+          <w:szCs w:val="24"/>
+        </w:rPr>
+        <w:t xml:space="preserve">execute the below command. </w:t>
+      </w:r>
+    </w:p>
+    <w:p>
+      <w:pPr>
+        <w:spacing w:after="0" w:line="240" w:lineRule="auto"/>
+        <w:rPr>
+          <w:rFonts w:eastAsia="Quattrocento Sans" w:cs="Quattrocento Sans"/>
+          <w:color w:val="333333"/>
+          <w:sz w:val="24"/>
+          <w:szCs w:val="24"/>
+        </w:rPr>
+      </w:pPr>
+      <w:proofErr w:type="spellStart"/>
+      <w:proofErr w:type="gramStart"/>
+      <w:r>
+        <w:rPr>
+          <w:rFonts w:eastAsia="Quattrocento Sans" w:cs="Quattrocento Sans"/>
+          <w:i/>
+          <w:color w:val="333333"/>
+          <w:shd w:val="clear" w:color="auto" w:fill="BFBFBF" w:themeFill="background1" w:themeFillShade="BF"/>
+        </w:rPr>
+        <w:t>s</w:t>
+      </w:r>
+      <w:r>
+        <w:rPr>
+          <w:rFonts w:eastAsia="Quattrocento Sans" w:cs="Quattrocento Sans"/>
+          <w:i/>
+          <w:color w:val="333333"/>
+          <w:shd w:val="clear" w:color="auto" w:fill="BFBFBF" w:themeFill="background1" w:themeFillShade="BF"/>
+        </w:rPr>
+        <w:t>udo</w:t>
+      </w:r>
+      <w:proofErr w:type="spellEnd"/>
+      <w:proofErr w:type="gramEnd"/>
+      <w:r>
+        <w:rPr>
+          <w:rFonts w:eastAsia="Quattrocento Sans" w:cs="Quattrocento Sans"/>
+          <w:i/>
+          <w:color w:val="333333"/>
+          <w:shd w:val="clear" w:color="auto" w:fill="BFBFBF" w:themeFill="background1" w:themeFillShade="BF"/>
+        </w:rPr>
+        <w:t xml:space="preserve"> apt-get update</w:t>
+      </w:r>
+      <w:r>
+        <w:rPr>
+          <w:rFonts w:eastAsia="Quattrocento Sans" w:cs="Quattrocento Sans"/>
+          <w:i/>
+          <w:color w:val="333333"/>
+          <w:shd w:val="clear" w:color="auto" w:fill="BFBFBF" w:themeFill="background1" w:themeFillShade="BF"/>
+        </w:rPr>
+        <w:br/>
+      </w:r>
+      <w:proofErr w:type="spellStart"/>
+      <w:r>
+        <w:rPr>
+          <w:rFonts w:eastAsia="Consolas" w:cs="Consolas"/>
+          <w:i/>
+          <w:color w:val="333333"/>
+          <w:shd w:val="clear" w:color="auto" w:fill="BFBFBF" w:themeFill="background1" w:themeFillShade="BF"/>
+        </w:rPr>
+        <w:t>sudo</w:t>
+      </w:r>
+      <w:proofErr w:type="spellEnd"/>
+      <w:r>
+        <w:rPr>
+          <w:rFonts w:eastAsia="Consolas" w:cs="Consolas"/>
+          <w:i/>
+          <w:color w:val="333333"/>
+          <w:shd w:val="clear" w:color="auto" w:fill="BFBFBF" w:themeFill="background1" w:themeFillShade="BF"/>
+        </w:rPr>
+        <w:t xml:space="preserve"> apt-get install maven</w:t>
+      </w:r>
+      <w:r>
+        <w:rPr>
+          <w:rFonts w:eastAsia="Quattrocento Sans" w:cs="Quattrocento Sans"/>
+          <w:i/>
+          <w:color w:val="333333"/>
+          <w:shd w:val="clear" w:color="auto" w:fill="F2F2F2" w:themeFill="background1" w:themeFillShade="F2"/>
+        </w:rPr>
+        <w:br/>
+      </w:r>
+      <w:r>
+        <w:rPr>
+          <w:rFonts w:eastAsia="Quattrocento Sans" w:cs="Quattrocento Sans"/>
+          <w:color w:val="333333"/>
+          <w:sz w:val="24"/>
+          <w:szCs w:val="24"/>
+        </w:rPr>
+        <w:t>You will see a long list of dependencies.</w:t>
+      </w:r>
+      <w:r>
+        <w:rPr>
+          <w:rFonts w:eastAsia="Quattrocento Sans" w:cs="Quattrocento Sans"/>
+          <w:color w:val="333333"/>
+          <w:sz w:val="24"/>
+          <w:szCs w:val="24"/>
+        </w:rPr>
+        <w:br/>
+        <w:t>Enter </w:t>
+      </w:r>
+      <w:r>
+        <w:rPr>
+          <w:rFonts w:eastAsia="Consolas" w:cs="Consolas"/>
+          <w:i/>
           <w:color w:val="333333"/>
           <w:sz w:val="20"/>
           <w:szCs w:val="20"/>
         </w:rPr>
-        <w:t>ls</w:t>
-      </w:r>
-      <w:proofErr w:type="spellEnd"/>
-      <w:proofErr w:type="gramEnd"/>
-      <w:r>
-        <w:rPr>
-          <w:rFonts w:ascii="Consolas" w:eastAsia="Consolas" w:hAnsi="Consolas" w:cs="Consolas"/>
+        <w:t>Y</w:t>
+      </w:r>
+      <w:r>
+        <w:rPr>
+          <w:rFonts w:eastAsia="Quattrocento Sans" w:cs="Quattrocento Sans"/>
+          <w:color w:val="333333"/>
+          <w:sz w:val="24"/>
+          <w:szCs w:val="24"/>
+        </w:rPr>
+        <w:t> to accept them.</w:t>
+      </w:r>
+    </w:p>
+    <w:p>
+      <w:pPr>
+        <w:spacing w:after="240" w:line="240" w:lineRule="auto"/>
+        <w:rPr>
+          <w:rFonts w:eastAsia="Quattrocento Sans" w:cs="Quattrocento Sans"/>
+          <w:color w:val="333333"/>
+          <w:sz w:val="24"/>
+          <w:szCs w:val="24"/>
+        </w:rPr>
+      </w:pPr>
+      <w:r>
+        <w:rPr>
+          <w:rFonts w:eastAsia="Quattrocento Sans" w:cs="Quattrocento Sans"/>
+          <w:color w:val="333333"/>
+          <w:sz w:val="24"/>
+          <w:szCs w:val="24"/>
+        </w:rPr>
+        <w:t>Maven will be installed.</w:t>
+      </w:r>
+    </w:p>
+    <w:p>
+      <w:pPr>
+        <w:rPr>
+          <w:b/>
+        </w:rPr>
+      </w:pPr>
+      <w:r>
+        <w:rPr>
+          <w:rFonts w:eastAsia="Quattrocento Sans" w:cs="Quattrocento Sans"/>
+          <w:color w:val="333333"/>
+          <w:sz w:val="24"/>
+          <w:szCs w:val="24"/>
+        </w:rPr>
+        <w:lastRenderedPageBreak/>
+        <w:t>Check the versions of Java and Maven that are installed.</w:t>
+      </w:r>
+      <w:r>
+        <w:rPr>
+          <w:rFonts w:eastAsia="Quattrocento Sans" w:cs="Quattrocento Sans"/>
+          <w:color w:val="333333"/>
+          <w:sz w:val="24"/>
+          <w:szCs w:val="24"/>
+        </w:rPr>
+        <w:br/>
+      </w:r>
+      <w:proofErr w:type="gramStart"/>
+      <w:r>
+        <w:rPr>
+          <w:rFonts w:eastAsia="Consolas" w:cs="Consolas"/>
+          <w:i/>
           <w:color w:val="333333"/>
           <w:sz w:val="20"/>
           <w:szCs w:val="20"/>
-        </w:rPr>
-        <w:t xml:space="preserve"> -l</w:t>
-      </w:r>
-    </w:p>
-    <w:p/>
-    <w:p>
-      <w:pPr>
-        <w:rPr>
-          <w:b/>
-        </w:rPr>
-      </w:pPr>
-      <w:r>
-        <w:rPr>
-          <w:b/>
-        </w:rPr>
-        <w:t>Exercise -1</w:t>
-      </w:r>
-      <w:r>
-        <w:rPr>
-          <w:b/>
-        </w:rPr>
-        <w:t xml:space="preserve">: </w:t>
-      </w:r>
-      <w:r>
-        <w:rPr>
-          <w:b/>
-        </w:rPr>
-        <w:t xml:space="preserve"> Let’s in</w:t>
-      </w:r>
-      <w:r>
-        <w:rPr>
-          <w:b/>
-        </w:rPr>
-        <w:t>s</w:t>
-      </w:r>
-      <w:r>
-        <w:rPr>
-          <w:b/>
-        </w:rPr>
-        <w:t>tall maven.</w:t>
-      </w:r>
-    </w:p>
-    <w:p>
-      <w:pPr>
-        <w:spacing w:after="0" w:line="240" w:lineRule="auto"/>
-        <w:rPr>
-          <w:rFonts w:ascii="Quattrocento Sans" w:eastAsia="Quattrocento Sans" w:hAnsi="Quattrocento Sans" w:cs="Quattrocento Sans"/>
-          <w:color w:val="333333"/>
-          <w:sz w:val="24"/>
-          <w:szCs w:val="24"/>
-        </w:rPr>
-      </w:pPr>
-      <w:r>
-        <w:rPr>
-          <w:rFonts w:ascii="Quattrocento Sans" w:eastAsia="Quattrocento Sans" w:hAnsi="Quattrocento Sans" w:cs="Quattrocento Sans"/>
-          <w:color w:val="333333"/>
-          <w:sz w:val="24"/>
-          <w:szCs w:val="24"/>
-        </w:rPr>
-        <w:t xml:space="preserve">We will now install Maven. You need to be root, so </w:t>
-      </w:r>
-      <w:r>
-        <w:rPr>
-          <w:rFonts w:ascii="Quattrocento Sans" w:eastAsia="Quattrocento Sans" w:hAnsi="Quattrocento Sans" w:cs="Quattrocento Sans"/>
-          <w:color w:val="333333"/>
-          <w:sz w:val="24"/>
-          <w:szCs w:val="24"/>
-        </w:rPr>
-        <w:t xml:space="preserve">execute the below command. </w:t>
-      </w:r>
-    </w:p>
-    <w:p>
-      <w:pPr>
-        <w:spacing w:after="0" w:line="240" w:lineRule="auto"/>
-        <w:rPr>
-          <w:rFonts w:ascii="Quattrocento Sans" w:eastAsia="Quattrocento Sans" w:hAnsi="Quattrocento Sans" w:cs="Quattrocento Sans"/>
-          <w:color w:val="333333"/>
-          <w:sz w:val="24"/>
-          <w:szCs w:val="24"/>
-        </w:rPr>
-      </w:pPr>
-      <w:proofErr w:type="spellStart"/>
-      <w:proofErr w:type="gramStart"/>
-      <w:r>
-        <w:rPr>
-          <w:rFonts w:ascii="Quattrocento Sans" w:eastAsia="Quattrocento Sans" w:hAnsi="Quattrocento Sans" w:cs="Quattrocento Sans"/>
-          <w:color w:val="333333"/>
-          <w:sz w:val="24"/>
-          <w:szCs w:val="24"/>
-        </w:rPr>
-        <w:t>s</w:t>
-      </w:r>
-      <w:r>
-        <w:rPr>
-          <w:rFonts w:ascii="Quattrocento Sans" w:eastAsia="Quattrocento Sans" w:hAnsi="Quattrocento Sans" w:cs="Quattrocento Sans"/>
-          <w:color w:val="333333"/>
-          <w:sz w:val="24"/>
-          <w:szCs w:val="24"/>
-        </w:rPr>
-        <w:t>udo</w:t>
-      </w:r>
-      <w:proofErr w:type="spellEnd"/>
+          <w:shd w:val="clear" w:color="auto" w:fill="BFBFBF" w:themeFill="background1" w:themeFillShade="BF"/>
+        </w:rPr>
+        <w:t>java</w:t>
+      </w:r>
       <w:proofErr w:type="gramEnd"/>
       <w:r>
         <w:rPr>
-          <w:rFonts w:ascii="Quattrocento Sans" w:eastAsia="Quattrocento Sans" w:hAnsi="Quattrocento Sans" w:cs="Quattrocento Sans"/>
-          <w:color w:val="333333"/>
-          <w:sz w:val="24"/>
-          <w:szCs w:val="24"/>
-        </w:rPr>
-        <w:t xml:space="preserve"> apt-get update</w:t>
-      </w:r>
-      <w:r>
-        <w:rPr>
-          <w:rFonts w:ascii="Quattrocento Sans" w:eastAsia="Quattrocento Sans" w:hAnsi="Quattrocento Sans" w:cs="Quattrocento Sans"/>
-          <w:color w:val="333333"/>
-          <w:sz w:val="24"/>
-          <w:szCs w:val="24"/>
-        </w:rPr>
-        <w:br/>
-      </w:r>
-      <w:proofErr w:type="spellStart"/>
-      <w:r>
-        <w:rPr>
-          <w:rFonts w:ascii="Consolas" w:eastAsia="Consolas" w:hAnsi="Consolas" w:cs="Consolas"/>
+          <w:rFonts w:eastAsia="Consolas" w:cs="Consolas"/>
+          <w:i/>
           <w:color w:val="333333"/>
           <w:sz w:val="20"/>
           <w:szCs w:val="20"/>
-        </w:rPr>
-        <w:t>sudo</w:t>
-      </w:r>
-      <w:proofErr w:type="spellEnd"/>
-      <w:r>
-        <w:rPr>
-          <w:rFonts w:ascii="Consolas" w:eastAsia="Consolas" w:hAnsi="Consolas" w:cs="Consolas"/>
+          <w:shd w:val="clear" w:color="auto" w:fill="BFBFBF" w:themeFill="background1" w:themeFillShade="BF"/>
+        </w:rPr>
+        <w:t xml:space="preserve"> -version</w:t>
+      </w:r>
+      <w:r>
+        <w:rPr>
+          <w:rFonts w:eastAsia="Quattrocento Sans" w:cs="Quattrocento Sans"/>
+          <w:i/>
+          <w:color w:val="333333"/>
+          <w:sz w:val="24"/>
+          <w:szCs w:val="24"/>
+          <w:shd w:val="clear" w:color="auto" w:fill="BFBFBF" w:themeFill="background1" w:themeFillShade="BF"/>
+        </w:rPr>
+        <w:br/>
+      </w:r>
+      <w:proofErr w:type="spellStart"/>
+      <w:r>
+        <w:rPr>
+          <w:rFonts w:eastAsia="Consolas" w:cs="Consolas"/>
+          <w:i/>
           <w:color w:val="333333"/>
           <w:sz w:val="20"/>
           <w:szCs w:val="20"/>
-        </w:rPr>
-        <w:t xml:space="preserve"> apt-get install maven</w:t>
-      </w:r>
-      <w:r>
-        <w:rPr>
-          <w:rFonts w:ascii="Quattrocento Sans" w:eastAsia="Quattrocento Sans" w:hAnsi="Quattrocento Sans" w:cs="Quattrocento Sans"/>
-          <w:color w:val="333333"/>
-          <w:sz w:val="24"/>
-          <w:szCs w:val="24"/>
-        </w:rPr>
-        <w:br/>
-        <w:t>You will see a long list of dependencies.</w:t>
-      </w:r>
-      <w:r>
-        <w:rPr>
-          <w:rFonts w:ascii="Quattrocento Sans" w:eastAsia="Quattrocento Sans" w:hAnsi="Quattrocento Sans" w:cs="Quattrocento Sans"/>
-          <w:color w:val="333333"/>
-          <w:sz w:val="24"/>
-          <w:szCs w:val="24"/>
-        </w:rPr>
-        <w:br/>
-        <w:t>Enter </w:t>
-      </w:r>
-      <w:r>
-        <w:rPr>
-          <w:rFonts w:ascii="Consolas" w:eastAsia="Consolas" w:hAnsi="Consolas" w:cs="Consolas"/>
+          <w:shd w:val="clear" w:color="auto" w:fill="BFBFBF" w:themeFill="background1" w:themeFillShade="BF"/>
+        </w:rPr>
+        <w:t>mvn</w:t>
+      </w:r>
+      <w:proofErr w:type="spellEnd"/>
+      <w:r>
+        <w:rPr>
+          <w:rFonts w:eastAsia="Consolas" w:cs="Consolas"/>
+          <w:i/>
           <w:color w:val="333333"/>
           <w:sz w:val="20"/>
           <w:szCs w:val="20"/>
-        </w:rPr>
-        <w:t>Y</w:t>
-      </w:r>
-      <w:r>
-        <w:rPr>
-          <w:rFonts w:ascii="Quattrocento Sans" w:eastAsia="Quattrocento Sans" w:hAnsi="Quattrocento Sans" w:cs="Quattrocento Sans"/>
-          <w:color w:val="333333"/>
-          <w:sz w:val="24"/>
-          <w:szCs w:val="24"/>
-        </w:rPr>
-        <w:t> to accept them.</w:t>
-      </w:r>
-    </w:p>
-    <w:p>
-      <w:pPr>
-        <w:spacing w:after="240" w:line="240" w:lineRule="auto"/>
-        <w:rPr>
-          <w:rFonts w:ascii="Quattrocento Sans" w:eastAsia="Quattrocento Sans" w:hAnsi="Quattrocento Sans" w:cs="Quattrocento Sans"/>
-          <w:color w:val="333333"/>
-          <w:sz w:val="24"/>
-          <w:szCs w:val="24"/>
-        </w:rPr>
-      </w:pPr>
-      <w:r>
-        <w:rPr>
-          <w:rFonts w:ascii="Quattrocento Sans" w:eastAsia="Quattrocento Sans" w:hAnsi="Quattrocento Sans" w:cs="Quattrocento Sans"/>
-          <w:color w:val="333333"/>
-          <w:sz w:val="24"/>
-          <w:szCs w:val="24"/>
-        </w:rPr>
-        <w:t>Maven will be installed.</w:t>
-      </w:r>
-    </w:p>
-    <w:p>
-      <w:pPr>
-        <w:rPr>
-          <w:b/>
-        </w:rPr>
-      </w:pPr>
-      <w:r>
-        <w:rPr>
-          <w:rFonts w:ascii="Quattrocento Sans" w:eastAsia="Quattrocento Sans" w:hAnsi="Quattrocento Sans" w:cs="Quattrocento Sans"/>
-          <w:color w:val="333333"/>
-          <w:sz w:val="24"/>
-          <w:szCs w:val="24"/>
-        </w:rPr>
-        <w:t>Check the versions of Java and Maven that are installed.</w:t>
-      </w:r>
-      <w:r>
-        <w:rPr>
-          <w:rFonts w:ascii="Quattrocento Sans" w:eastAsia="Quattrocento Sans" w:hAnsi="Quattrocento Sans" w:cs="Quattrocento Sans"/>
+          <w:shd w:val="clear" w:color="auto" w:fill="BFBFBF" w:themeFill="background1" w:themeFillShade="BF"/>
+        </w:rPr>
+        <w:t xml:space="preserve"> -v</w:t>
+      </w:r>
+      <w:r>
+        <w:rPr>
+          <w:b/>
+        </w:rPr>
+        <w:t xml:space="preserve"> </w:t>
+      </w:r>
+      <w:bookmarkStart w:id="0" w:name="_GoBack"/>
+      <w:bookmarkEnd w:id="0"/>
+    </w:p>
+    <w:p>
+      <w:pPr>
+        <w:rPr>
+          <w:b/>
+        </w:rPr>
+      </w:pPr>
+    </w:p>
+    <w:p>
+      <w:pPr>
+        <w:spacing w:after="0" w:line="240" w:lineRule="auto"/>
+        <w:rPr>
+          <w:rFonts w:eastAsia="Quattrocento Sans" w:cs="Quattrocento Sans"/>
+          <w:color w:val="333333"/>
+          <w:sz w:val="24"/>
+          <w:szCs w:val="24"/>
+        </w:rPr>
+      </w:pPr>
+      <w:r>
+        <w:rPr>
+          <w:rFonts w:eastAsia="Quattrocento Sans" w:cs="Quattrocento Sans"/>
+          <w:color w:val="333333"/>
+          <w:sz w:val="24"/>
+          <w:szCs w:val="24"/>
+        </w:rPr>
+        <w:t>Close the SSH window.</w:t>
+      </w:r>
+      <w:r>
+        <w:rPr>
+          <w:rFonts w:eastAsia="Quattrocento Sans" w:cs="Quattrocento Sans"/>
           <w:color w:val="333333"/>
           <w:sz w:val="24"/>
           <w:szCs w:val="24"/>
@@ -3205,180 +3460,90 @@
       <w:proofErr w:type="gramStart"/>
       <w:r>
         <w:rPr>
-          <w:rFonts w:ascii="Consolas" w:eastAsia="Consolas" w:hAnsi="Consolas" w:cs="Consolas"/>
+          <w:rFonts w:eastAsia="Consolas" w:cs="Consolas"/>
+          <w:i/>
           <w:color w:val="333333"/>
           <w:sz w:val="20"/>
           <w:szCs w:val="20"/>
-        </w:rPr>
-        <w:t>java</w:t>
+          <w:shd w:val="clear" w:color="auto" w:fill="BFBFBF" w:themeFill="background1" w:themeFillShade="BF"/>
+        </w:rPr>
+        <w:t>exit</w:t>
       </w:r>
       <w:proofErr w:type="gramEnd"/>
-      <w:r>
-        <w:rPr>
-          <w:rFonts w:ascii="Consolas" w:eastAsia="Consolas" w:hAnsi="Consolas" w:cs="Consolas"/>
-          <w:color w:val="333333"/>
-          <w:sz w:val="20"/>
-          <w:szCs w:val="20"/>
-        </w:rPr>
-        <w:t xml:space="preserve"> -version</w:t>
-      </w:r>
-      <w:r>
-        <w:rPr>
-          <w:rFonts w:ascii="Quattrocento Sans" w:eastAsia="Quattrocento Sans" w:hAnsi="Quattrocento Sans" w:cs="Quattrocento Sans"/>
-          <w:color w:val="333333"/>
-          <w:sz w:val="24"/>
-          <w:szCs w:val="24"/>
-        </w:rPr>
-        <w:br/>
-      </w:r>
-      <w:proofErr w:type="spellStart"/>
-      <w:r>
-        <w:rPr>
-          <w:rFonts w:ascii="Consolas" w:eastAsia="Consolas" w:hAnsi="Consolas" w:cs="Consolas"/>
-          <w:color w:val="333333"/>
-          <w:sz w:val="20"/>
-          <w:szCs w:val="20"/>
-        </w:rPr>
-        <w:t>mvn</w:t>
-      </w:r>
-      <w:proofErr w:type="spellEnd"/>
-      <w:r>
-        <w:rPr>
-          <w:rFonts w:ascii="Consolas" w:eastAsia="Consolas" w:hAnsi="Consolas" w:cs="Consolas"/>
-          <w:color w:val="333333"/>
-          <w:sz w:val="20"/>
-          <w:szCs w:val="20"/>
-        </w:rPr>
-        <w:t xml:space="preserve"> -v</w:t>
-      </w:r>
-      <w:r>
-        <w:rPr>
-          <w:b/>
-        </w:rPr>
-        <w:t xml:space="preserve"> </w:t>
-      </w:r>
-    </w:p>
-    <w:p>
-      <w:pPr>
-        <w:rPr>
-          <w:b/>
-        </w:rPr>
-      </w:pPr>
+    </w:p>
+    <w:p>
+      <w:pPr>
+        <w:spacing w:after="240" w:line="240" w:lineRule="auto"/>
+        <w:rPr>
+          <w:rFonts w:eastAsia="Quattrocento Sans" w:cs="Quattrocento Sans"/>
+          <w:color w:val="333333"/>
+          <w:sz w:val="24"/>
+          <w:szCs w:val="24"/>
+        </w:rPr>
+      </w:pPr>
+      <w:r>
+        <w:rPr>
+          <w:rFonts w:eastAsia="Quattrocento Sans" w:cs="Quattrocento Sans"/>
+          <w:color w:val="333333"/>
+          <w:sz w:val="24"/>
+          <w:szCs w:val="24"/>
+        </w:rPr>
+        <w:t>You will need to stop the lab computer at the end of each day to prevent it from accumulating costs during the evening and night.</w:t>
+      </w:r>
     </w:p>
     <w:p>
       <w:pPr>
         <w:spacing w:after="0" w:line="240" w:lineRule="auto"/>
         <w:rPr>
-          <w:rFonts w:ascii="Quattrocento Sans" w:eastAsia="Quattrocento Sans" w:hAnsi="Quattrocento Sans" w:cs="Quattrocento Sans"/>
-          <w:color w:val="333333"/>
-          <w:sz w:val="24"/>
-          <w:szCs w:val="24"/>
-        </w:rPr>
-      </w:pPr>
-      <w:r>
-        <w:rPr>
-          <w:rFonts w:ascii="Quattrocento Sans" w:eastAsia="Quattrocento Sans" w:hAnsi="Quattrocento Sans" w:cs="Quattrocento Sans"/>
-          <w:color w:val="333333"/>
-          <w:sz w:val="24"/>
-          <w:szCs w:val="24"/>
-        </w:rPr>
-        <w:lastRenderedPageBreak/>
-        <w:t>Close the SSH window.</w:t>
-      </w:r>
-      <w:r>
-        <w:rPr>
-          <w:rFonts w:ascii="Quattrocento Sans" w:eastAsia="Quattrocento Sans" w:hAnsi="Quattrocento Sans" w:cs="Quattrocento Sans"/>
-          <w:color w:val="333333"/>
-          <w:sz w:val="24"/>
-          <w:szCs w:val="24"/>
-        </w:rPr>
-        <w:br/>
-      </w:r>
-      <w:proofErr w:type="gramStart"/>
-      <w:r>
-        <w:rPr>
-          <w:rFonts w:ascii="Consolas" w:eastAsia="Consolas" w:hAnsi="Consolas" w:cs="Consolas"/>
-          <w:color w:val="333333"/>
-          <w:sz w:val="20"/>
-          <w:szCs w:val="20"/>
-        </w:rPr>
-        <w:t>exit</w:t>
-      </w:r>
-      <w:proofErr w:type="gramEnd"/>
-    </w:p>
-    <w:p>
-      <w:pPr>
-        <w:spacing w:after="240" w:line="240" w:lineRule="auto"/>
-        <w:rPr>
-          <w:rFonts w:ascii="Quattrocento Sans" w:eastAsia="Quattrocento Sans" w:hAnsi="Quattrocento Sans" w:cs="Quattrocento Sans"/>
-          <w:color w:val="333333"/>
-          <w:sz w:val="24"/>
-          <w:szCs w:val="24"/>
-        </w:rPr>
-      </w:pPr>
-      <w:r>
-        <w:rPr>
-          <w:rFonts w:ascii="Quattrocento Sans" w:eastAsia="Quattrocento Sans" w:hAnsi="Quattrocento Sans" w:cs="Quattrocento Sans"/>
-          <w:color w:val="333333"/>
-          <w:sz w:val="24"/>
-          <w:szCs w:val="24"/>
-        </w:rPr>
-        <w:t>You will need to stop the lab computer at the end of each day to prevent it from accumulating costs during the evening and night.</w:t>
+          <w:rFonts w:eastAsia="Quattrocento Sans" w:cs="Quattrocento Sans"/>
+          <w:color w:val="333333"/>
+          <w:sz w:val="24"/>
+          <w:szCs w:val="24"/>
+        </w:rPr>
+      </w:pPr>
+      <w:r>
+        <w:rPr>
+          <w:rFonts w:eastAsia="Quattrocento Sans" w:cs="Quattrocento Sans"/>
+          <w:color w:val="333333"/>
+          <w:sz w:val="24"/>
+          <w:szCs w:val="24"/>
+        </w:rPr>
+        <w:t>From the Web UI, you can navigate to the Compute Engine section and select your lab computer. When it is selected, click on the icon representing the "Stop" operation</w:t>
+      </w:r>
+      <w:r>
+        <w:rPr>
+          <w:rFonts w:eastAsia="Quattrocento Sans" w:cs="Quattrocento Sans"/>
+          <w:color w:val="333333"/>
+          <w:sz w:val="24"/>
+          <w:szCs w:val="24"/>
+        </w:rPr>
+        <w:t xml:space="preserve"> as shown below: </w:t>
       </w:r>
     </w:p>
     <w:p>
       <w:pPr>
         <w:spacing w:after="0" w:line="240" w:lineRule="auto"/>
         <w:rPr>
-          <w:rFonts w:ascii="Quattrocento Sans" w:eastAsia="Quattrocento Sans" w:hAnsi="Quattrocento Sans" w:cs="Quattrocento Sans"/>
-          <w:color w:val="333333"/>
-          <w:sz w:val="24"/>
-          <w:szCs w:val="24"/>
-        </w:rPr>
-      </w:pPr>
-      <w:r>
-        <w:rPr>
-          <w:rFonts w:ascii="Quattrocento Sans" w:eastAsia="Quattrocento Sans" w:hAnsi="Quattrocento Sans" w:cs="Quattrocento Sans"/>
-          <w:color w:val="333333"/>
-          <w:sz w:val="24"/>
-          <w:szCs w:val="24"/>
-        </w:rPr>
-        <w:t>From the Web UI, you can navigate to the Compute Engine section and select your lab computer. When it is selected, click on the icon representing the "Stop" operation</w:t>
-      </w:r>
-      <w:r>
-        <w:rPr>
-          <w:rFonts w:ascii="Quattrocento Sans" w:eastAsia="Quattrocento Sans" w:hAnsi="Quattrocento Sans" w:cs="Quattrocento Sans"/>
-          <w:color w:val="333333"/>
-          <w:sz w:val="24"/>
-          <w:szCs w:val="24"/>
-        </w:rPr>
-        <w:t xml:space="preserve"> as shown below: </w:t>
-      </w:r>
+          <w:rFonts w:eastAsia="Quattrocento Sans" w:cs="Quattrocento Sans"/>
+          <w:color w:val="333333"/>
+          <w:sz w:val="24"/>
+          <w:szCs w:val="24"/>
+        </w:rPr>
+      </w:pPr>
     </w:p>
     <w:p>
       <w:pPr>
         <w:spacing w:after="0" w:line="240" w:lineRule="auto"/>
         <w:rPr>
-          <w:rFonts w:ascii="Quattrocento Sans" w:eastAsia="Quattrocento Sans" w:hAnsi="Quattrocento Sans" w:cs="Quattrocento Sans"/>
-          <w:color w:val="333333"/>
-          <w:sz w:val="24"/>
-          <w:szCs w:val="24"/>
-        </w:rPr>
-      </w:pPr>
-    </w:p>
-    <w:p>
-      <w:pPr>
-        <w:spacing w:after="0" w:line="240" w:lineRule="auto"/>
-        <w:rPr>
-          <w:rFonts w:ascii="Quattrocento Sans" w:eastAsia="Quattrocento Sans" w:hAnsi="Quattrocento Sans" w:cs="Quattrocento Sans"/>
-          <w:color w:val="333333"/>
-          <w:sz w:val="24"/>
-          <w:szCs w:val="24"/>
-        </w:rPr>
-      </w:pPr>
-      <w:r>
-        <w:rPr>
-          <w:rFonts w:ascii="Quattrocento Sans" w:eastAsia="Quattrocento Sans" w:hAnsi="Quattrocento Sans" w:cs="Quattrocento Sans"/>
+          <w:rFonts w:eastAsia="Quattrocento Sans" w:cs="Quattrocento Sans"/>
+          <w:color w:val="333333"/>
+          <w:sz w:val="24"/>
+          <w:szCs w:val="24"/>
+        </w:rPr>
+      </w:pPr>
+      <w:r>
+        <w:rPr>
+          <w:rFonts w:eastAsia="Quattrocento Sans" w:cs="Quattrocento Sans"/>
           <w:noProof/>
           <w:color w:val="333333"/>
           <w:sz w:val="24"/>
@@ -3439,7 +3604,7 @@
       <w:pPr>
         <w:spacing w:after="0" w:line="240" w:lineRule="auto"/>
         <w:rPr>
-          <w:rFonts w:ascii="Quattrocento Sans" w:eastAsia="Quattrocento Sans" w:hAnsi="Quattrocento Sans" w:cs="Quattrocento Sans"/>
+          <w:rFonts w:eastAsia="Quattrocento Sans" w:cs="Quattrocento Sans"/>
           <w:color w:val="333333"/>
           <w:sz w:val="24"/>
           <w:szCs w:val="24"/>
@@ -3450,15 +3615,15 @@
       <w:pPr>
         <w:spacing w:after="240" w:line="240" w:lineRule="auto"/>
         <w:rPr>
-          <w:rFonts w:ascii="Quattrocento Sans" w:eastAsia="Quattrocento Sans" w:hAnsi="Quattrocento Sans" w:cs="Quattrocento Sans"/>
-          <w:color w:val="333333"/>
-          <w:sz w:val="24"/>
-          <w:szCs w:val="24"/>
-        </w:rPr>
-      </w:pPr>
-      <w:r>
-        <w:rPr>
-          <w:rFonts w:ascii="Quattrocento Sans" w:eastAsia="Quattrocento Sans" w:hAnsi="Quattrocento Sans" w:cs="Quattrocento Sans"/>
+          <w:rFonts w:eastAsia="Quattrocento Sans" w:cs="Quattrocento Sans"/>
+          <w:color w:val="333333"/>
+          <w:sz w:val="24"/>
+          <w:szCs w:val="24"/>
+        </w:rPr>
+      </w:pPr>
+      <w:r>
+        <w:rPr>
+          <w:rFonts w:eastAsia="Quattrocento Sans" w:cs="Quattrocento Sans"/>
           <w:color w:val="333333"/>
           <w:sz w:val="24"/>
           <w:szCs w:val="24"/>
@@ -3470,7 +3635,7 @@
       <w:pPr>
         <w:spacing w:after="0" w:line="240" w:lineRule="auto"/>
         <w:rPr>
-          <w:rFonts w:ascii="Quattrocento Sans" w:eastAsia="Quattrocento Sans" w:hAnsi="Quattrocento Sans" w:cs="Quattrocento Sans"/>
+          <w:rFonts w:eastAsia="Quattrocento Sans" w:cs="Quattrocento Sans"/>
           <w:color w:val="333333"/>
           <w:sz w:val="24"/>
           <w:szCs w:val="24"/>

</xml_diff>